<commit_message>
Assignment2 was updated due to mistake in instruction.
</commit_message>
<xml_diff>
--- a/Assignment2/Assignment_2.docx
+++ b/Assignment2/Assignment_2.docx
@@ -447,26 +447,15 @@
           <w:szCs w:val="20"/>
         </w:rPr>
       </w:pPr>
-      <w:proofErr w:type="gramStart"/>
-      <w:r>
-        <w:rPr>
-          <w:rFonts w:ascii="Courier" w:hAnsi="Courier" w:cs="Courier"/>
-          <w:color w:val="000000"/>
-          <w:sz w:val="20"/>
-          <w:szCs w:val="20"/>
-        </w:rPr>
-        <w:t>v</w:t>
-      </w:r>
-      <w:r>
-        <w:rPr>
-          <w:rFonts w:ascii="Courier" w:hAnsi="Courier" w:cs="Courier"/>
-          <w:color w:val="000000"/>
-          <w:sz w:val="20"/>
-          <w:szCs w:val="20"/>
-        </w:rPr>
-        <w:t>oid</w:t>
-      </w:r>
-      <w:proofErr w:type="gramEnd"/>
+      <w:r>
+        <w:rPr>
+          <w:rFonts w:ascii="Courier" w:hAnsi="Courier" w:cs="Courier"/>
+          <w:color w:val="000000"/>
+          <w:sz w:val="20"/>
+          <w:szCs w:val="20"/>
+        </w:rPr>
+        <w:t>REAL</w:t>
+      </w:r>
       <w:r>
         <w:rPr>
           <w:rFonts w:ascii="Courier" w:hAnsi="Courier" w:cs="Courier"/>
@@ -512,36 +501,34 @@
           <w:sz w:val="20"/>
           <w:szCs w:val="20"/>
         </w:rPr>
-        <w:t xml:space="preserve"> N, </w:t>
-      </w:r>
-      <w:proofErr w:type="spellStart"/>
-      <w:r>
-        <w:rPr>
-          <w:rFonts w:ascii="Courier" w:hAnsi="Courier" w:cs="Courier"/>
-          <w:color w:val="000000"/>
-          <w:sz w:val="20"/>
-          <w:szCs w:val="20"/>
-        </w:rPr>
-        <w:t>int</w:t>
-      </w:r>
-      <w:proofErr w:type="spellEnd"/>
-      <w:r>
-        <w:rPr>
-          <w:rFonts w:ascii="Courier" w:hAnsi="Courier" w:cs="Courier"/>
-          <w:color w:val="000000"/>
-          <w:sz w:val="20"/>
-          <w:szCs w:val="20"/>
-        </w:rPr>
-        <w:t xml:space="preserve"> M, </w:t>
-      </w:r>
-      <w:r>
-        <w:rPr>
-          <w:rFonts w:ascii="Courier" w:hAnsi="Courier" w:cs="Courier"/>
-          <w:color w:val="000000"/>
-          <w:sz w:val="20"/>
-          <w:szCs w:val="20"/>
-        </w:rPr>
-        <w:t>REAL *A, REAL *B, REAL *C);</w:t>
+        <w:t xml:space="preserve"> N,</w:t>
+      </w:r>
+      <w:r>
+        <w:rPr>
+          <w:rFonts w:ascii="Courier" w:hAnsi="Courier" w:cs="Courier"/>
+          <w:color w:val="000000"/>
+          <w:sz w:val="20"/>
+          <w:szCs w:val="20"/>
+        </w:rPr>
+        <w:t xml:space="preserve"> </w:t>
+      </w:r>
+      <w:r>
+        <w:rPr>
+          <w:rFonts w:ascii="Courier" w:hAnsi="Courier" w:cs="Courier"/>
+          <w:color w:val="000000"/>
+          <w:sz w:val="20"/>
+          <w:szCs w:val="20"/>
+        </w:rPr>
+        <w:t>REAL *A</w:t>
+      </w:r>
+      <w:r>
+        <w:rPr>
+          <w:rFonts w:ascii="Courier" w:hAnsi="Courier" w:cs="Courier"/>
+          <w:color w:val="000000"/>
+          <w:sz w:val="20"/>
+          <w:szCs w:val="20"/>
+        </w:rPr>
+        <w:t>);</w:t>
       </w:r>
     </w:p>
     <w:p>
@@ -554,26 +541,15 @@
           <w:szCs w:val="20"/>
         </w:rPr>
       </w:pPr>
-      <w:proofErr w:type="gramStart"/>
-      <w:r>
-        <w:rPr>
-          <w:rFonts w:ascii="Courier" w:hAnsi="Courier" w:cs="Courier"/>
-          <w:color w:val="000000"/>
-          <w:sz w:val="20"/>
-          <w:szCs w:val="20"/>
-        </w:rPr>
-        <w:t>v</w:t>
-      </w:r>
-      <w:r>
-        <w:rPr>
-          <w:rFonts w:ascii="Courier" w:hAnsi="Courier" w:cs="Courier"/>
-          <w:color w:val="000000"/>
-          <w:sz w:val="20"/>
-          <w:szCs w:val="20"/>
-        </w:rPr>
-        <w:t>oid</w:t>
-      </w:r>
-      <w:proofErr w:type="gramEnd"/>
+      <w:r>
+        <w:rPr>
+          <w:rFonts w:ascii="Courier" w:hAnsi="Courier" w:cs="Courier"/>
+          <w:color w:val="000000"/>
+          <w:sz w:val="20"/>
+          <w:szCs w:val="20"/>
+        </w:rPr>
+        <w:t>REAL</w:t>
+      </w:r>
       <w:r>
         <w:rPr>
           <w:rFonts w:ascii="Courier" w:hAnsi="Courier" w:cs="Courier"/>
@@ -669,7 +645,7 @@
           <w:sz w:val="20"/>
           <w:szCs w:val="20"/>
         </w:rPr>
-        <w:t>num_ths</w:t>
+        <w:t>num_tasks</w:t>
       </w:r>
       <w:proofErr w:type="spellEnd"/>
       <w:r>
@@ -692,26 +668,15 @@
           <w:szCs w:val="20"/>
         </w:rPr>
       </w:pPr>
-      <w:proofErr w:type="gramStart"/>
-      <w:r>
-        <w:rPr>
-          <w:rFonts w:ascii="Courier" w:hAnsi="Courier" w:cs="Courier"/>
-          <w:color w:val="000000"/>
-          <w:sz w:val="20"/>
-          <w:szCs w:val="20"/>
-        </w:rPr>
-        <w:t>v</w:t>
-      </w:r>
-      <w:r>
-        <w:rPr>
-          <w:rFonts w:ascii="Courier" w:hAnsi="Courier" w:cs="Courier"/>
-          <w:color w:val="000000"/>
-          <w:sz w:val="20"/>
-          <w:szCs w:val="20"/>
-        </w:rPr>
-        <w:t>oid</w:t>
-      </w:r>
-      <w:proofErr w:type="gramEnd"/>
+      <w:r>
+        <w:rPr>
+          <w:rFonts w:ascii="Courier" w:hAnsi="Courier" w:cs="Courier"/>
+          <w:color w:val="000000"/>
+          <w:sz w:val="20"/>
+          <w:szCs w:val="20"/>
+        </w:rPr>
+        <w:t>REAL</w:t>
+      </w:r>
       <w:r>
         <w:rPr>
           <w:rFonts w:ascii="Courier" w:hAnsi="Courier" w:cs="Courier"/>
@@ -777,8 +742,10 @@
           <w:sz w:val="20"/>
           <w:szCs w:val="20"/>
         </w:rPr>
-        <w:t xml:space="preserve">REAL *A, REAL *B, REAL *C, </w:t>
-      </w:r>
+        <w:t xml:space="preserve">REAL *A, </w:t>
+      </w:r>
+      <w:bookmarkStart w:id="0" w:name="_GoBack"/>
+      <w:bookmarkEnd w:id="0"/>
       <w:proofErr w:type="spellStart"/>
       <w:r>
         <w:rPr>
@@ -807,7 +774,7 @@
           <w:sz w:val="20"/>
           <w:szCs w:val="20"/>
         </w:rPr>
-        <w:t>num_ths</w:t>
+        <w:t>num_tasks</w:t>
       </w:r>
       <w:proofErr w:type="spellEnd"/>
       <w:r>
@@ -1177,7 +1144,7 @@
           <w:sz w:val="20"/>
           <w:szCs w:val="20"/>
         </w:rPr>
-        <w:t>num_ths</w:t>
+        <w:t>num_tasks</w:t>
       </w:r>
       <w:proofErr w:type="spellEnd"/>
       <w:r>
@@ -1346,7 +1313,7 @@
           <w:sz w:val="20"/>
           <w:szCs w:val="20"/>
         </w:rPr>
-        <w:t>num_ths</w:t>
+        <w:t>num_tasks</w:t>
       </w:r>
       <w:proofErr w:type="spellEnd"/>
       <w:r>
@@ -1515,7 +1482,7 @@
           <w:sz w:val="20"/>
           <w:szCs w:val="20"/>
         </w:rPr>
-        <w:t>num_ths</w:t>
+        <w:t>num_tasks</w:t>
       </w:r>
       <w:proofErr w:type="spellEnd"/>
       <w:r>
@@ -1684,7 +1651,7 @@
           <w:sz w:val="20"/>
           <w:szCs w:val="20"/>
         </w:rPr>
-        <w:t>num_ths</w:t>
+        <w:t>num_tasks</w:t>
       </w:r>
       <w:proofErr w:type="spellEnd"/>
       <w:r>
@@ -1853,7 +1820,7 @@
           <w:sz w:val="20"/>
           <w:szCs w:val="20"/>
         </w:rPr>
-        <w:t>num_ths</w:t>
+        <w:t>num_tasks</w:t>
       </w:r>
       <w:proofErr w:type="spellEnd"/>
       <w:r>
@@ -2022,7 +1989,7 @@
           <w:sz w:val="20"/>
           <w:szCs w:val="20"/>
         </w:rPr>
-        <w:t>num_ths</w:t>
+        <w:t>num_tasks</w:t>
       </w:r>
       <w:proofErr w:type="spellEnd"/>
       <w:r>
@@ -2313,7 +2280,7 @@
           <w:sz w:val="24"/>
           <w:szCs w:val="24"/>
         </w:rPr>
-        <w:t xml:space="preserve"> –</w:t>
+        <w:t xml:space="preserve"> -</w:t>
       </w:r>
       <w:proofErr w:type="spellStart"/>
       <w:r>
@@ -2389,7 +2356,7 @@
           <w:sz w:val="24"/>
           <w:szCs w:val="24"/>
         </w:rPr>
-        <w:t>the –</w:t>
+        <w:t>the -</w:t>
       </w:r>
       <w:proofErr w:type="spellStart"/>
       <w:r>
@@ -2472,7 +2439,7 @@
           <w:sz w:val="24"/>
           <w:szCs w:val="24"/>
         </w:rPr>
-        <w:t>num_ths</w:t>
+        <w:t>num_tasks</w:t>
       </w:r>
       <w:proofErr w:type="spellEnd"/>
       <w:r>
@@ -2489,7 +2456,23 @@
           <w:sz w:val="24"/>
           <w:szCs w:val="24"/>
         </w:rPr>
-        <w:t>pecifying the number of threads</w:t>
+        <w:t xml:space="preserve">pecifying the number of </w:t>
+      </w:r>
+      <w:r>
+        <w:rPr>
+          <w:color w:val="000000"/>
+          <w:sz w:val="24"/>
+          <w:szCs w:val="24"/>
+        </w:rPr>
+        <w:t>tasks/</w:t>
+      </w:r>
+      <w:r>
+        <w:rPr>
+          <w:color w:val="000000"/>
+          <w:sz w:val="24"/>
+          <w:szCs w:val="24"/>
+        </w:rPr>
+        <w:t>threads</w:t>
       </w:r>
       <w:r>
         <w:rPr>
@@ -3058,6 +3041,168 @@
           <w:sz w:val="24"/>
           <w:szCs w:val="24"/>
         </w:rPr>
+        <w:t xml:space="preserve"> (mm)</w:t>
+      </w:r>
+      <w:r>
+        <w:rPr>
+          <w:color w:val="000000"/>
+          <w:sz w:val="24"/>
+          <w:szCs w:val="24"/>
+        </w:rPr>
+        <w:t xml:space="preserve"> each</w:t>
+      </w:r>
+      <w:r>
+        <w:rPr>
+          <w:color w:val="000000"/>
+          <w:sz w:val="24"/>
+          <w:szCs w:val="24"/>
+        </w:rPr>
+        <w:t xml:space="preserve"> </w:t>
+      </w:r>
+      <w:r>
+        <w:rPr>
+          <w:color w:val="000000"/>
+          <w:sz w:val="24"/>
+          <w:szCs w:val="24"/>
+        </w:rPr>
+        <w:t>report</w:t>
+      </w:r>
+      <w:r>
+        <w:rPr>
+          <w:color w:val="000000"/>
+          <w:sz w:val="24"/>
+          <w:szCs w:val="24"/>
+        </w:rPr>
+        <w:t xml:space="preserve"> </w:t>
+      </w:r>
+      <w:r>
+        <w:rPr>
+          <w:color w:val="000000"/>
+          <w:sz w:val="24"/>
+          <w:szCs w:val="24"/>
+        </w:rPr>
+        <w:t xml:space="preserve">the </w:t>
+      </w:r>
+      <w:r>
+        <w:rPr>
+          <w:color w:val="000000"/>
+          <w:sz w:val="24"/>
+          <w:szCs w:val="24"/>
+        </w:rPr>
+        <w:t>execution time</w:t>
+      </w:r>
+      <w:r>
+        <w:rPr>
+          <w:color w:val="000000"/>
+          <w:sz w:val="24"/>
+          <w:szCs w:val="24"/>
+        </w:rPr>
+        <w:t>s</w:t>
+      </w:r>
+      <w:r>
+        <w:rPr>
+          <w:color w:val="000000"/>
+          <w:sz w:val="24"/>
+          <w:szCs w:val="24"/>
+        </w:rPr>
+        <w:t xml:space="preserve"> in </w:t>
+      </w:r>
+      <w:proofErr w:type="spellStart"/>
+      <w:r>
+        <w:rPr>
+          <w:color w:val="000000"/>
+          <w:sz w:val="24"/>
+          <w:szCs w:val="24"/>
+        </w:rPr>
+        <w:t>ms</w:t>
+      </w:r>
+      <w:proofErr w:type="spellEnd"/>
+      <w:r>
+        <w:rPr>
+          <w:color w:val="000000"/>
+          <w:sz w:val="24"/>
+          <w:szCs w:val="24"/>
+        </w:rPr>
+        <w:t xml:space="preserve"> for </w:t>
+      </w:r>
+      <w:r>
+        <w:rPr>
+          <w:color w:val="000000"/>
+          <w:sz w:val="24"/>
+          <w:szCs w:val="24"/>
+        </w:rPr>
+        <w:t>each</w:t>
+      </w:r>
+      <w:r>
+        <w:rPr>
+          <w:color w:val="000000"/>
+          <w:sz w:val="24"/>
+          <w:szCs w:val="24"/>
+        </w:rPr>
+        <w:t xml:space="preserve"> version of </w:t>
+      </w:r>
+      <w:r>
+        <w:rPr>
+          <w:color w:val="000000"/>
+          <w:sz w:val="24"/>
+          <w:szCs w:val="24"/>
+        </w:rPr>
+        <w:t>program</w:t>
+      </w:r>
+      <w:r>
+        <w:rPr>
+          <w:color w:val="000000"/>
+          <w:sz w:val="24"/>
+          <w:szCs w:val="24"/>
+        </w:rPr>
+        <w:t xml:space="preserve"> using static (default) loop schedule policy</w:t>
+      </w:r>
+      <w:r>
+        <w:rPr>
+          <w:color w:val="000000"/>
+          <w:sz w:val="24"/>
+          <w:szCs w:val="24"/>
+        </w:rPr>
+        <w:t>.</w:t>
+      </w:r>
+      <w:r>
+        <w:rPr>
+          <w:color w:val="000000"/>
+          <w:sz w:val="24"/>
+          <w:szCs w:val="24"/>
+        </w:rPr>
+        <w:t xml:space="preserve"> Figure 3</w:t>
+      </w:r>
+      <w:r>
+        <w:rPr>
+          <w:color w:val="000000"/>
+          <w:sz w:val="24"/>
+          <w:szCs w:val="24"/>
+        </w:rPr>
+        <w:t xml:space="preserve"> (sum)</w:t>
+      </w:r>
+      <w:r>
+        <w:rPr>
+          <w:color w:val="000000"/>
+          <w:sz w:val="24"/>
+          <w:szCs w:val="24"/>
+        </w:rPr>
+        <w:t xml:space="preserve"> </w:t>
+      </w:r>
+      <w:r>
+        <w:rPr>
+          <w:color w:val="000000"/>
+          <w:sz w:val="24"/>
+          <w:szCs w:val="24"/>
+        </w:rPr>
+        <w:t>and 4</w:t>
+      </w:r>
+      <w:r>
+        <w:rPr>
+          <w:color w:val="000000"/>
+          <w:sz w:val="24"/>
+          <w:szCs w:val="24"/>
+        </w:rPr>
         <w:t xml:space="preserve"> (mm) </w:t>
       </w:r>
       <w:r>
@@ -3066,13 +3211,41 @@
           <w:sz w:val="24"/>
           <w:szCs w:val="24"/>
         </w:rPr>
-        <w:t>report</w:t>
-      </w:r>
-      <w:r>
-        <w:rPr>
-          <w:color w:val="000000"/>
-          <w:sz w:val="24"/>
-          <w:szCs w:val="24"/>
+        <w:t>report the speedup for each of the program.</w:t>
+      </w:r>
+      <w:r>
+        <w:rPr>
+          <w:color w:val="000000"/>
+          <w:sz w:val="24"/>
+          <w:szCs w:val="24"/>
+        </w:rPr>
+        <w:t xml:space="preserve"> Speedup is measured as the ratio of sequential execution time (1 thread) to the parallel execution time (2, 4, 8 threads).</w:t>
+      </w:r>
+      <w:r>
+        <w:rPr>
+          <w:color w:val="000000"/>
+          <w:sz w:val="24"/>
+          <w:szCs w:val="24"/>
+        </w:rPr>
+        <w:t xml:space="preserve"> Figure 5 report the execution time of </w:t>
+      </w:r>
+      <w:proofErr w:type="spellStart"/>
+      <w:r>
+        <w:rPr>
+          <w:rFonts w:ascii="Courier" w:hAnsi="Courier" w:cs="Courier"/>
+          <w:color w:val="000000"/>
+          <w:sz w:val="20"/>
+          <w:szCs w:val="20"/>
+        </w:rPr>
+        <w:t>sum_omp_parallel_for</w:t>
+      </w:r>
+      <w:proofErr w:type="spellEnd"/>
+      <w:r>
+        <w:rPr>
+          <w:rFonts w:ascii="Courier" w:hAnsi="Courier" w:cs="Courier"/>
+          <w:color w:val="000000"/>
+          <w:sz w:val="20"/>
+          <w:szCs w:val="20"/>
         </w:rPr>
         <w:t xml:space="preserve"> </w:t>
       </w:r>
@@ -3082,81 +3255,65 @@
           <w:sz w:val="24"/>
           <w:szCs w:val="24"/>
         </w:rPr>
-        <w:t xml:space="preserve">the </w:t>
-      </w:r>
-      <w:r>
-        <w:rPr>
-          <w:color w:val="000000"/>
-          <w:sz w:val="24"/>
-          <w:szCs w:val="24"/>
-        </w:rPr>
-        <w:t>execution time</w:t>
-      </w:r>
-      <w:r>
-        <w:rPr>
-          <w:color w:val="000000"/>
-          <w:sz w:val="24"/>
-          <w:szCs w:val="24"/>
-        </w:rPr>
-        <w:t>s</w:t>
-      </w:r>
-      <w:r>
-        <w:rPr>
-          <w:color w:val="000000"/>
-          <w:sz w:val="24"/>
-          <w:szCs w:val="24"/>
-        </w:rPr>
-        <w:t xml:space="preserve"> in </w:t>
-      </w:r>
-      <w:proofErr w:type="spellStart"/>
-      <w:r>
-        <w:rPr>
-          <w:color w:val="000000"/>
-          <w:sz w:val="24"/>
-          <w:szCs w:val="24"/>
-        </w:rPr>
-        <w:t>ms</w:t>
-      </w:r>
-      <w:proofErr w:type="spellEnd"/>
-      <w:r>
-        <w:rPr>
-          <w:color w:val="000000"/>
-          <w:sz w:val="24"/>
-          <w:szCs w:val="24"/>
-        </w:rPr>
-        <w:t xml:space="preserve"> for </w:t>
-      </w:r>
-      <w:r>
-        <w:rPr>
-          <w:color w:val="000000"/>
-          <w:sz w:val="24"/>
-          <w:szCs w:val="24"/>
-        </w:rPr>
-        <w:t>each</w:t>
-      </w:r>
-      <w:r>
-        <w:rPr>
-          <w:color w:val="000000"/>
-          <w:sz w:val="24"/>
-          <w:szCs w:val="24"/>
-        </w:rPr>
-        <w:t xml:space="preserve"> version of </w:t>
-      </w:r>
-      <w:r>
-        <w:rPr>
-          <w:color w:val="000000"/>
-          <w:sz w:val="24"/>
-          <w:szCs w:val="24"/>
-        </w:rPr>
-        <w:t>program</w:t>
-      </w:r>
-      <w:r>
-        <w:rPr>
-          <w:color w:val="000000"/>
-          <w:sz w:val="24"/>
-          <w:szCs w:val="24"/>
-        </w:rPr>
-        <w:t xml:space="preserve"> using static (default) loop schedule policy</w:t>
+        <w:t xml:space="preserve">when running with the following choice of loop schedule policy: </w:t>
+      </w:r>
+      <w:r>
+        <w:rPr>
+          <w:color w:val="000000"/>
+          <w:sz w:val="24"/>
+          <w:szCs w:val="24"/>
+        </w:rPr>
+        <w:t>static, “static, 2000”, “static, 200”, “static</w:t>
+      </w:r>
+      <w:proofErr w:type="gramStart"/>
+      <w:r>
+        <w:rPr>
+          <w:color w:val="000000"/>
+          <w:sz w:val="24"/>
+          <w:szCs w:val="24"/>
+        </w:rPr>
+        <w:t>,20</w:t>
+      </w:r>
+      <w:proofErr w:type="gramEnd"/>
+      <w:r>
+        <w:rPr>
+          <w:color w:val="000000"/>
+          <w:sz w:val="24"/>
+          <w:szCs w:val="24"/>
+        </w:rPr>
+        <w:t xml:space="preserve">”, “dynamic, 2000”, “dynamic, 200”, “dynamic,20”, and “guided, 200000”. </w:t>
+      </w:r>
+      <w:r>
+        <w:rPr>
+          <w:color w:val="000000"/>
+          <w:sz w:val="24"/>
+          <w:szCs w:val="24"/>
+        </w:rPr>
+        <w:t xml:space="preserve">Please note that you are welcome to and should </w:t>
+      </w:r>
+      <w:r>
+        <w:rPr>
+          <w:color w:val="000000"/>
+          <w:sz w:val="24"/>
+          <w:szCs w:val="24"/>
+        </w:rPr>
+        <w:t>tune</w:t>
+      </w:r>
+      <w:r>
+        <w:rPr>
+          <w:color w:val="000000"/>
+          <w:sz w:val="24"/>
+          <w:szCs w:val="24"/>
+        </w:rPr>
+        <w:t xml:space="preserve"> the policy and chunk size in order to generate any in</w:t>
+      </w:r>
+      <w:r>
+        <w:rPr>
+          <w:color w:val="000000"/>
+          <w:sz w:val="24"/>
+          <w:szCs w:val="24"/>
+        </w:rPr>
+        <w:t>teresting and insightful result</w:t>
       </w:r>
       <w:r>
         <w:rPr>
@@ -3165,114 +3322,6 @@
           <w:szCs w:val="24"/>
         </w:rPr>
         <w:t>.</w:t>
-      </w:r>
-      <w:r>
-        <w:rPr>
-          <w:color w:val="000000"/>
-          <w:sz w:val="24"/>
-          <w:szCs w:val="24"/>
-        </w:rPr>
-        <w:t xml:space="preserve"> Figure 3</w:t>
-      </w:r>
-      <w:r>
-        <w:rPr>
-          <w:color w:val="000000"/>
-          <w:sz w:val="24"/>
-          <w:szCs w:val="24"/>
-        </w:rPr>
-        <w:t xml:space="preserve"> (sum)</w:t>
-      </w:r>
-      <w:r>
-        <w:rPr>
-          <w:color w:val="000000"/>
-          <w:sz w:val="24"/>
-          <w:szCs w:val="24"/>
-        </w:rPr>
-        <w:t xml:space="preserve"> </w:t>
-      </w:r>
-      <w:r>
-        <w:rPr>
-          <w:color w:val="000000"/>
-          <w:sz w:val="24"/>
-          <w:szCs w:val="24"/>
-        </w:rPr>
-        <w:t>and 4</w:t>
-      </w:r>
-      <w:r>
-        <w:rPr>
-          <w:color w:val="000000"/>
-          <w:sz w:val="24"/>
-          <w:szCs w:val="24"/>
-        </w:rPr>
-        <w:t xml:space="preserve"> (mm) </w:t>
-      </w:r>
-      <w:r>
-        <w:rPr>
-          <w:color w:val="000000"/>
-          <w:sz w:val="24"/>
-          <w:szCs w:val="24"/>
-        </w:rPr>
-        <w:t>report the speedup for each of the program.</w:t>
-      </w:r>
-      <w:r>
-        <w:rPr>
-          <w:color w:val="000000"/>
-          <w:sz w:val="24"/>
-          <w:szCs w:val="24"/>
-        </w:rPr>
-        <w:t xml:space="preserve"> Speedup is measured as the ratio of sequential execution time (1 thread) to the parallel execution time (2, 4, 8 threads).</w:t>
-      </w:r>
-      <w:r>
-        <w:rPr>
-          <w:color w:val="000000"/>
-          <w:sz w:val="24"/>
-          <w:szCs w:val="24"/>
-        </w:rPr>
-        <w:t xml:space="preserve"> Figure 5 report the execution time of sum when running with the following choice of loop schedule policy: </w:t>
-      </w:r>
-      <w:r>
-        <w:rPr>
-          <w:color w:val="000000"/>
-          <w:sz w:val="24"/>
-          <w:szCs w:val="24"/>
-        </w:rPr>
-        <w:t>static, “static, 2000”, “static, 200”, “static</w:t>
-      </w:r>
-      <w:proofErr w:type="gramStart"/>
-      <w:r>
-        <w:rPr>
-          <w:color w:val="000000"/>
-          <w:sz w:val="24"/>
-          <w:szCs w:val="24"/>
-        </w:rPr>
-        <w:t>,20</w:t>
-      </w:r>
-      <w:proofErr w:type="gramEnd"/>
-      <w:r>
-        <w:rPr>
-          <w:color w:val="000000"/>
-          <w:sz w:val="24"/>
-          <w:szCs w:val="24"/>
-        </w:rPr>
-        <w:t xml:space="preserve">”, “dynamic, 2000”, “dynamic, 200”, “dynamic,20”, and “guided, 200000”. </w:t>
-      </w:r>
-      <w:r>
-        <w:rPr>
-          <w:color w:val="000000"/>
-          <w:sz w:val="24"/>
-          <w:szCs w:val="24"/>
-        </w:rPr>
-        <w:t>Please note that you are welcome to and should</w:t>
-      </w:r>
-      <w:bookmarkStart w:id="0" w:name="_GoBack"/>
-      <w:bookmarkEnd w:id="0"/>
-      <w:r>
-        <w:rPr>
-          <w:color w:val="000000"/>
-          <w:sz w:val="24"/>
-          <w:szCs w:val="24"/>
-        </w:rPr>
-        <w:t xml:space="preserve"> change the policy and chunk size in order to generate any interesting and insightful results.</w:t>
       </w:r>
       <w:r>
         <w:rPr>
@@ -3670,21 +3719,49 @@
           <w:b/>
           <w:color w:val="E36C0A"/>
         </w:rPr>
-        <w:t>ns implementations: 60 points (20</w:t>
+        <w:t>ns implementations: 60 points (3</w:t>
       </w:r>
       <w:r>
         <w:rPr>
           <w:b/>
           <w:color w:val="E36C0A"/>
         </w:rPr>
-        <w:t xml:space="preserve"> for</w:t>
+        <w:t>0</w:t>
       </w:r>
       <w:r>
         <w:rPr>
           <w:b/>
           <w:color w:val="E36C0A"/>
         </w:rPr>
-        <w:t xml:space="preserve"> each of the three program</w:t>
+        <w:t xml:space="preserve"> for</w:t>
+      </w:r>
+      <w:r>
+        <w:rPr>
+          <w:b/>
+          <w:color w:val="E36C0A"/>
+        </w:rPr>
+        <w:t xml:space="preserve"> each of the </w:t>
+      </w:r>
+      <w:r>
+        <w:rPr>
+          <w:b/>
+          <w:color w:val="E36C0A"/>
+        </w:rPr>
+        <w:t>two</w:t>
+      </w:r>
+      <w:r>
+        <w:rPr>
+          <w:b/>
+          <w:color w:val="E36C0A"/>
+        </w:rPr>
+        <w:t xml:space="preserve"> program</w:t>
+      </w:r>
+      <w:r>
+        <w:rPr>
+          <w:b/>
+          <w:color w:val="E36C0A"/>
+        </w:rPr>
+        <w:t>s</w:t>
       </w:r>
       <w:r>
         <w:rPr>
@@ -4065,7 +4142,7 @@
   <w:abstractNum w:abstractNumId="0">
     <w:nsid w:val="FFFFFF1D"/>
     <w:multiLevelType w:val="multilevel"/>
-    <w:tmpl w:val="B9FA5A48"/>
+    <w:tmpl w:val="1B501FA8"/>
     <w:lvl w:ilvl="0">
       <w:start w:val="1"/>
       <w:numFmt w:val="bullet"/>

</xml_diff>

<commit_message>
added script to capture additional schedule type performance.
</commit_message>
<xml_diff>
--- a/Assignment2/Assignment_2.docx
+++ b/Assignment2/Assignment_2.docx
@@ -1,6 +1,6 @@
 
 <file path=word/document.xml><?xml version="1.0" encoding="utf-8"?>
-<w:document xmlns:wpc="http://schemas.microsoft.com/office/word/2010/wordprocessingCanvas" xmlns:mo="http://schemas.microsoft.com/office/mac/office/2008/main" xmlns:mc="http://schemas.openxmlformats.org/markup-compatibility/2006" xmlns:mv="urn:schemas-microsoft-com:mac:vml" xmlns:o="urn:schemas-microsoft-com:office:office" xmlns:r="http://schemas.openxmlformats.org/officeDocument/2006/relationships" xmlns:m="http://schemas.openxmlformats.org/officeDocument/2006/math" xmlns:v="urn:schemas-microsoft-com:vml" xmlns:wp14="http://schemas.microsoft.com/office/word/2010/wordprocessingDrawing" xmlns:wp="http://schemas.openxmlformats.org/drawingml/2006/wordprocessingDrawing" xmlns:w10="urn:schemas-microsoft-com:office:word" xmlns:w="http://schemas.openxmlformats.org/wordprocessingml/2006/main" xmlns:w14="http://schemas.microsoft.com/office/word/2010/wordml" xmlns:wpg="http://schemas.microsoft.com/office/word/2010/wordprocessingGroup" xmlns:wpi="http://schemas.microsoft.com/office/word/2010/wordprocessingInk" xmlns:wne="http://schemas.microsoft.com/office/word/2006/wordml" xmlns:wps="http://schemas.microsoft.com/office/word/2010/wordprocessingShape" mc:Ignorable="w14 wp14">
+<w:document xmlns:wpc="http://schemas.microsoft.com/office/word/2010/wordprocessingCanvas" xmlns:mc="http://schemas.openxmlformats.org/markup-compatibility/2006" xmlns:o="urn:schemas-microsoft-com:office:office" xmlns:r="http://schemas.openxmlformats.org/officeDocument/2006/relationships" xmlns:m="http://schemas.openxmlformats.org/officeDocument/2006/math" xmlns:v="urn:schemas-microsoft-com:vml" xmlns:wp14="http://schemas.microsoft.com/office/word/2010/wordprocessingDrawing" xmlns:wp="http://schemas.openxmlformats.org/drawingml/2006/wordprocessingDrawing" xmlns:w10="urn:schemas-microsoft-com:office:word" xmlns:w="http://schemas.openxmlformats.org/wordprocessingml/2006/main" xmlns:w14="http://schemas.microsoft.com/office/word/2010/wordml" xmlns:w15="http://schemas.microsoft.com/office/word/2012/wordml" xmlns:wpg="http://schemas.microsoft.com/office/word/2010/wordprocessingGroup" xmlns:wpi="http://schemas.microsoft.com/office/word/2010/wordprocessingInk" xmlns:wne="http://schemas.microsoft.com/office/word/2006/wordml" xmlns:wps="http://schemas.microsoft.com/office/word/2010/wordprocessingShape" mc:Ignorable="w14 w15 wp14">
   <w:body>
     <w:p>
       <w:pPr>
@@ -744,8 +744,6 @@
         </w:rPr>
         <w:t xml:space="preserve">REAL *A, </w:t>
       </w:r>
-      <w:bookmarkStart w:id="0" w:name="_GoBack"/>
-      <w:bookmarkEnd w:id="0"/>
       <w:proofErr w:type="spellStart"/>
       <w:r>
         <w:rPr>
@@ -2607,6 +2605,7 @@
           <w:color w:val="000000"/>
           <w:sz w:val="24"/>
           <w:szCs w:val="24"/>
+          <w:lang w:eastAsia="ja-JP"/>
         </w:rPr>
         <w:drawing>
           <wp:inline distT="0" distB="0" distL="0" distR="0" wp14:anchorId="1BC2A35D" wp14:editId="70868E70">
@@ -2626,7 +2625,7 @@
                     </pic:cNvPicPr>
                   </pic:nvPicPr>
                   <pic:blipFill>
-                    <a:blip r:embed="rId6">
+                    <a:blip r:embed="rId5">
                       <a:extLst>
                         <a:ext uri="{28A0092B-C50C-407E-A947-70E740481C1C}">
                           <a14:useLocalDpi xmlns:a14="http://schemas.microsoft.com/office/drawing/2010/main" val="0"/>
@@ -3410,40 +3409,96 @@
           <w:sz w:val="24"/>
           <w:szCs w:val="24"/>
         </w:rPr>
-        <w:t xml:space="preserve">In your report, you should explain the reasons of the performance differences between different </w:t>
+        <w:t xml:space="preserve">In your report, </w:t>
       </w:r>
       <w:r>
         <w:rPr>
           <w:i/>
-          <w:color w:val="000000"/>
-          <w:sz w:val="24"/>
-          <w:szCs w:val="24"/>
-        </w:rPr>
-        <w:t xml:space="preserve">sequential version and the parallel version, </w:t>
-      </w:r>
+          <w:color w:val="FF0000"/>
+          <w:sz w:val="24"/>
+          <w:szCs w:val="24"/>
+        </w:rPr>
+        <w:t>you should exp</w:t>
+      </w:r>
+      <w:bookmarkStart w:id="0" w:name="_GoBack"/>
+      <w:bookmarkEnd w:id="0"/>
       <w:r>
         <w:rPr>
           <w:i/>
-          <w:color w:val="000000"/>
-          <w:sz w:val="24"/>
-          <w:szCs w:val="24"/>
-        </w:rPr>
-        <w:t>and the reasons of performance differences between</w:t>
+          <w:color w:val="FF0000"/>
+          <w:sz w:val="24"/>
+          <w:szCs w:val="24"/>
+        </w:rPr>
+        <w:t xml:space="preserve">lain the reasons of the performance differences between different </w:t>
       </w:r>
       <w:r>
         <w:rPr>
           <w:i/>
-          <w:color w:val="000000"/>
-          <w:sz w:val="24"/>
-          <w:szCs w:val="24"/>
-        </w:rPr>
-        <w:t xml:space="preserve"> different parallel versions, and the speedups of each program when increasing the number of </w:t>
+          <w:color w:val="FF0000"/>
+          <w:sz w:val="24"/>
+          <w:szCs w:val="24"/>
+        </w:rPr>
+        <w:t>sequential version and the parallel version</w:t>
+      </w:r>
+      <w:r>
+        <w:rPr>
+          <w:i/>
+          <w:color w:val="000000"/>
+          <w:sz w:val="24"/>
+          <w:szCs w:val="24"/>
+        </w:rPr>
+        <w:t xml:space="preserve">, </w:t>
+      </w:r>
+      <w:r>
+        <w:rPr>
+          <w:i/>
+          <w:color w:val="000000"/>
+          <w:sz w:val="24"/>
+          <w:szCs w:val="24"/>
+        </w:rPr>
+        <w:t xml:space="preserve">and </w:t>
+      </w:r>
+      <w:r>
+        <w:rPr>
+          <w:i/>
+          <w:color w:val="FF0000"/>
+          <w:sz w:val="24"/>
+          <w:szCs w:val="24"/>
+        </w:rPr>
+        <w:t>the reasons of performance differences between</w:t>
+      </w:r>
+      <w:r>
+        <w:rPr>
+          <w:i/>
+          <w:color w:val="FF0000"/>
+          <w:sz w:val="24"/>
+          <w:szCs w:val="24"/>
+        </w:rPr>
+        <w:t xml:space="preserve"> different parallel versions</w:t>
+      </w:r>
+      <w:r>
+        <w:rPr>
+          <w:i/>
+          <w:color w:val="000000"/>
+          <w:sz w:val="24"/>
+          <w:szCs w:val="24"/>
+        </w:rPr>
+        <w:t xml:space="preserve">, and </w:t>
+      </w:r>
+      <w:r>
+        <w:rPr>
+          <w:i/>
+          <w:color w:val="FF0000"/>
+          <w:sz w:val="24"/>
+          <w:szCs w:val="24"/>
+        </w:rPr>
+        <w:t xml:space="preserve">the speedups of each program when increasing the number of </w:t>
       </w:r>
       <w:proofErr w:type="gramStart"/>
       <w:r>
         <w:rPr>
           <w:i/>
-          <w:color w:val="000000"/>
+          <w:color w:val="FF0000"/>
           <w:sz w:val="24"/>
           <w:szCs w:val="24"/>
         </w:rPr>
@@ -3453,7 +3508,7 @@
       <w:r>
         <w:rPr>
           <w:i/>
-          <w:color w:val="000000"/>
+          <w:color w:val="FF0000"/>
           <w:sz w:val="24"/>
           <w:szCs w:val="24"/>
         </w:rPr>
@@ -3512,7 +3567,7 @@
         </w:rPr>
         <w:t xml:space="preserve">the machine listed from </w:t>
       </w:r>
-      <w:hyperlink r:id="rId7" w:history="1">
+      <w:hyperlink r:id="rId6" w:history="1">
         <w:r>
           <w:rPr>
             <w:rStyle w:val="Hyperlink"/>
@@ -3522,7 +3577,6 @@
           <w:t>http://cto.secs.oakland.edu/docs/pdf/linuxServers.pdf</w:t>
         </w:r>
       </w:hyperlink>
-      <w:proofErr w:type="gramStart"/>
       <w:r>
         <w:rPr>
           <w:color w:val="000000"/>
@@ -3537,16 +3591,7 @@
           <w:sz w:val="24"/>
           <w:szCs w:val="24"/>
         </w:rPr>
-        <w:t>,</w:t>
-      </w:r>
-      <w:proofErr w:type="gramEnd"/>
-      <w:r>
-        <w:rPr>
-          <w:color w:val="000000"/>
-          <w:sz w:val="24"/>
-          <w:szCs w:val="24"/>
-        </w:rPr>
-        <w:t xml:space="preserve"> and let me know if you need help to access</w:t>
+        <w:t>, and let me know if you need help to access</w:t>
       </w:r>
       <w:r>
         <w:rPr>
@@ -3556,7 +3601,7 @@
         </w:rPr>
         <w:t xml:space="preserve"> (you need VPN to access those machine from home, check </w:t>
       </w:r>
-      <w:hyperlink r:id="rId8" w:history="1">
+      <w:hyperlink r:id="rId7" w:history="1">
         <w:r>
           <w:rPr>
             <w:rStyle w:val="Hyperlink"/>
@@ -4138,8 +4183,8 @@
 </file>
 
 <file path=word/numbering.xml><?xml version="1.0" encoding="utf-8"?>
-<w:numbering xmlns:wpc="http://schemas.microsoft.com/office/word/2010/wordprocessingCanvas" xmlns:mo="http://schemas.microsoft.com/office/mac/office/2008/main" xmlns:mc="http://schemas.openxmlformats.org/markup-compatibility/2006" xmlns:mv="urn:schemas-microsoft-com:mac:vml" xmlns:o="urn:schemas-microsoft-com:office:office" xmlns:r="http://schemas.openxmlformats.org/officeDocument/2006/relationships" xmlns:m="http://schemas.openxmlformats.org/officeDocument/2006/math" xmlns:v="urn:schemas-microsoft-com:vml" xmlns:wp14="http://schemas.microsoft.com/office/word/2010/wordprocessingDrawing" xmlns:wp="http://schemas.openxmlformats.org/drawingml/2006/wordprocessingDrawing" xmlns:w10="urn:schemas-microsoft-com:office:word" xmlns:w="http://schemas.openxmlformats.org/wordprocessingml/2006/main" xmlns:w14="http://schemas.microsoft.com/office/word/2010/wordml" xmlns:wpg="http://schemas.microsoft.com/office/word/2010/wordprocessingGroup" xmlns:wpi="http://schemas.microsoft.com/office/word/2010/wordprocessingInk" xmlns:wne="http://schemas.microsoft.com/office/word/2006/wordml" xmlns:wps="http://schemas.microsoft.com/office/word/2010/wordprocessingShape" mc:Ignorable="w14 wp14">
-  <w:abstractNum w:abstractNumId="0">
+<w:numbering xmlns:wpc="http://schemas.microsoft.com/office/word/2010/wordprocessingCanvas" xmlns:mc="http://schemas.openxmlformats.org/markup-compatibility/2006" xmlns:o="urn:schemas-microsoft-com:office:office" xmlns:r="http://schemas.openxmlformats.org/officeDocument/2006/relationships" xmlns:m="http://schemas.openxmlformats.org/officeDocument/2006/math" xmlns:v="urn:schemas-microsoft-com:vml" xmlns:wp14="http://schemas.microsoft.com/office/word/2010/wordprocessingDrawing" xmlns:wp="http://schemas.openxmlformats.org/drawingml/2006/wordprocessingDrawing" xmlns:w10="urn:schemas-microsoft-com:office:word" xmlns:w="http://schemas.openxmlformats.org/wordprocessingml/2006/main" xmlns:w14="http://schemas.microsoft.com/office/word/2010/wordml" xmlns:w15="http://schemas.microsoft.com/office/word/2012/wordml" xmlns:wpg="http://schemas.microsoft.com/office/word/2010/wordprocessingGroup" xmlns:wpi="http://schemas.microsoft.com/office/word/2010/wordprocessingInk" xmlns:wne="http://schemas.microsoft.com/office/word/2006/wordml" xmlns:wps="http://schemas.microsoft.com/office/word/2010/wordprocessingShape" mc:Ignorable="w14 w15 wp14">
+  <w:abstractNum w:abstractNumId="0" w15:restartNumberingAfterBreak="0">
     <w:nsid w:val="FFFFFF1D"/>
     <w:multiLevelType w:val="multilevel"/>
     <w:tmpl w:val="1B501FA8"/>
@@ -4279,7 +4324,7 @@
       </w:rPr>
     </w:lvl>
   </w:abstractNum>
-  <w:abstractNum w:abstractNumId="1">
+  <w:abstractNum w:abstractNumId="1" w15:restartNumberingAfterBreak="0">
     <w:nsid w:val="0132163E"/>
     <w:multiLevelType w:val="hybridMultilevel"/>
     <w:tmpl w:val="85102176"/>
@@ -4368,7 +4413,7 @@
       </w:pPr>
     </w:lvl>
   </w:abstractNum>
-  <w:abstractNum w:abstractNumId="2">
+  <w:abstractNum w:abstractNumId="2" w15:restartNumberingAfterBreak="0">
     <w:nsid w:val="03B90855"/>
     <w:multiLevelType w:val="hybridMultilevel"/>
     <w:tmpl w:val="A06CD90A"/>
@@ -4457,7 +4502,7 @@
       </w:pPr>
     </w:lvl>
   </w:abstractNum>
-  <w:abstractNum w:abstractNumId="3">
+  <w:abstractNum w:abstractNumId="3" w15:restartNumberingAfterBreak="0">
     <w:nsid w:val="12004C14"/>
     <w:multiLevelType w:val="hybridMultilevel"/>
     <w:tmpl w:val="97D2EE76"/>
@@ -4546,7 +4591,7 @@
       </w:pPr>
     </w:lvl>
   </w:abstractNum>
-  <w:abstractNum w:abstractNumId="4">
+  <w:abstractNum w:abstractNumId="4" w15:restartNumberingAfterBreak="0">
     <w:nsid w:val="14A532E8"/>
     <w:multiLevelType w:val="hybridMultilevel"/>
     <w:tmpl w:val="9B00D468"/>
@@ -4635,7 +4680,7 @@
       </w:pPr>
     </w:lvl>
   </w:abstractNum>
-  <w:abstractNum w:abstractNumId="5">
+  <w:abstractNum w:abstractNumId="5" w15:restartNumberingAfterBreak="0">
     <w:nsid w:val="161E3DCE"/>
     <w:multiLevelType w:val="hybridMultilevel"/>
     <w:tmpl w:val="916A289E"/>
@@ -4721,7 +4766,7 @@
       </w:pPr>
     </w:lvl>
   </w:abstractNum>
-  <w:abstractNum w:abstractNumId="6">
+  <w:abstractNum w:abstractNumId="6" w15:restartNumberingAfterBreak="0">
     <w:nsid w:val="1D823A05"/>
     <w:multiLevelType w:val="hybridMultilevel"/>
     <w:tmpl w:val="698E0120"/>
@@ -4810,7 +4855,7 @@
       </w:pPr>
     </w:lvl>
   </w:abstractNum>
-  <w:abstractNum w:abstractNumId="7">
+  <w:abstractNum w:abstractNumId="7" w15:restartNumberingAfterBreak="0">
     <w:nsid w:val="28A329FE"/>
     <w:multiLevelType w:val="hybridMultilevel"/>
     <w:tmpl w:val="80B04004"/>
@@ -4896,7 +4941,7 @@
       </w:pPr>
     </w:lvl>
   </w:abstractNum>
-  <w:abstractNum w:abstractNumId="8">
+  <w:abstractNum w:abstractNumId="8" w15:restartNumberingAfterBreak="0">
     <w:nsid w:val="28DC4771"/>
     <w:multiLevelType w:val="hybridMultilevel"/>
     <w:tmpl w:val="DFE4EDF6"/>
@@ -4982,7 +5027,7 @@
       </w:pPr>
     </w:lvl>
   </w:abstractNum>
-  <w:abstractNum w:abstractNumId="9">
+  <w:abstractNum w:abstractNumId="9" w15:restartNumberingAfterBreak="0">
     <w:nsid w:val="2F440A6C"/>
     <w:multiLevelType w:val="hybridMultilevel"/>
     <w:tmpl w:val="CC6CD430"/>
@@ -5071,7 +5116,7 @@
       </w:pPr>
     </w:lvl>
   </w:abstractNum>
-  <w:abstractNum w:abstractNumId="10">
+  <w:abstractNum w:abstractNumId="10" w15:restartNumberingAfterBreak="0">
     <w:nsid w:val="323B330A"/>
     <w:multiLevelType w:val="hybridMultilevel"/>
     <w:tmpl w:val="46D84E30"/>
@@ -5160,7 +5205,7 @@
       </w:pPr>
     </w:lvl>
   </w:abstractNum>
-  <w:abstractNum w:abstractNumId="11">
+  <w:abstractNum w:abstractNumId="11" w15:restartNumberingAfterBreak="0">
     <w:nsid w:val="33EF070D"/>
     <w:multiLevelType w:val="hybridMultilevel"/>
     <w:tmpl w:val="49603EB4"/>
@@ -5249,7 +5294,7 @@
       </w:pPr>
     </w:lvl>
   </w:abstractNum>
-  <w:abstractNum w:abstractNumId="12">
+  <w:abstractNum w:abstractNumId="12" w15:restartNumberingAfterBreak="0">
     <w:nsid w:val="34921124"/>
     <w:multiLevelType w:val="hybridMultilevel"/>
     <w:tmpl w:val="F81021D8"/>
@@ -5338,7 +5383,7 @@
       </w:pPr>
     </w:lvl>
   </w:abstractNum>
-  <w:abstractNum w:abstractNumId="13">
+  <w:abstractNum w:abstractNumId="13" w15:restartNumberingAfterBreak="0">
     <w:nsid w:val="34961E40"/>
     <w:multiLevelType w:val="hybridMultilevel"/>
     <w:tmpl w:val="56D24E66"/>
@@ -5427,7 +5472,7 @@
       </w:pPr>
     </w:lvl>
   </w:abstractNum>
-  <w:abstractNum w:abstractNumId="14">
+  <w:abstractNum w:abstractNumId="14" w15:restartNumberingAfterBreak="0">
     <w:nsid w:val="4A4865F9"/>
     <w:multiLevelType w:val="hybridMultilevel"/>
     <w:tmpl w:val="78385D4A"/>
@@ -5540,7 +5585,7 @@
       </w:rPr>
     </w:lvl>
   </w:abstractNum>
-  <w:abstractNum w:abstractNumId="15">
+  <w:abstractNum w:abstractNumId="15" w15:restartNumberingAfterBreak="0">
     <w:nsid w:val="4A7A7798"/>
     <w:multiLevelType w:val="hybridMultilevel"/>
     <w:tmpl w:val="0DD057FE"/>
@@ -5632,7 +5677,7 @@
       </w:pPr>
     </w:lvl>
   </w:abstractNum>
-  <w:abstractNum w:abstractNumId="16">
+  <w:abstractNum w:abstractNumId="16" w15:restartNumberingAfterBreak="0">
     <w:nsid w:val="571E69E6"/>
     <w:multiLevelType w:val="hybridMultilevel"/>
     <w:tmpl w:val="B7F010A4"/>
@@ -5718,7 +5763,7 @@
       </w:pPr>
     </w:lvl>
   </w:abstractNum>
-  <w:abstractNum w:abstractNumId="17">
+  <w:abstractNum w:abstractNumId="17" w15:restartNumberingAfterBreak="0">
     <w:nsid w:val="59414978"/>
     <w:multiLevelType w:val="hybridMultilevel"/>
     <w:tmpl w:val="75FEFC80"/>
@@ -5804,7 +5849,7 @@
       </w:pPr>
     </w:lvl>
   </w:abstractNum>
-  <w:abstractNum w:abstractNumId="18">
+  <w:abstractNum w:abstractNumId="18" w15:restartNumberingAfterBreak="0">
     <w:nsid w:val="5992096D"/>
     <w:multiLevelType w:val="hybridMultilevel"/>
     <w:tmpl w:val="E7625472"/>
@@ -5893,7 +5938,7 @@
       </w:pPr>
     </w:lvl>
   </w:abstractNum>
-  <w:abstractNum w:abstractNumId="19">
+  <w:abstractNum w:abstractNumId="19" w15:restartNumberingAfterBreak="0">
     <w:nsid w:val="5B1F719F"/>
     <w:multiLevelType w:val="hybridMultilevel"/>
     <w:tmpl w:val="81E25C12"/>
@@ -5982,7 +6027,7 @@
       </w:pPr>
     </w:lvl>
   </w:abstractNum>
-  <w:abstractNum w:abstractNumId="20">
+  <w:abstractNum w:abstractNumId="20" w15:restartNumberingAfterBreak="0">
     <w:nsid w:val="5DD4695D"/>
     <w:multiLevelType w:val="hybridMultilevel"/>
     <w:tmpl w:val="EAEAC3AA"/>
@@ -6068,7 +6113,7 @@
       </w:pPr>
     </w:lvl>
   </w:abstractNum>
-  <w:abstractNum w:abstractNumId="21">
+  <w:abstractNum w:abstractNumId="21" w15:restartNumberingAfterBreak="0">
     <w:nsid w:val="71BB5867"/>
     <w:multiLevelType w:val="hybridMultilevel"/>
     <w:tmpl w:val="543C0728"/>
@@ -6227,7 +6272,7 @@
 </file>
 
 <file path=word/styles.xml><?xml version="1.0" encoding="utf-8"?>
-<w:styles xmlns:mc="http://schemas.openxmlformats.org/markup-compatibility/2006" xmlns:r="http://schemas.openxmlformats.org/officeDocument/2006/relationships" xmlns:w="http://schemas.openxmlformats.org/wordprocessingml/2006/main" xmlns:w14="http://schemas.microsoft.com/office/word/2010/wordml" mc:Ignorable="w14">
+<w:styles xmlns:mc="http://schemas.openxmlformats.org/markup-compatibility/2006" xmlns:r="http://schemas.openxmlformats.org/officeDocument/2006/relationships" xmlns:w="http://schemas.openxmlformats.org/wordprocessingml/2006/main" xmlns:w14="http://schemas.microsoft.com/office/word/2010/wordml" xmlns:w15="http://schemas.microsoft.com/office/word/2012/wordml" mc:Ignorable="w14 w15">
   <w:docDefaults>
     <w:rPrDefault>
       <w:rPr>
@@ -6237,596 +6282,369 @@
     </w:rPrDefault>
     <w:pPrDefault/>
   </w:docDefaults>
-  <w:latentStyles w:defLockedState="0" w:defUIPriority="99" w:defSemiHidden="1" w:defUnhideWhenUsed="1" w:defQFormat="0" w:count="276">
-    <w:lsdException w:name="Normal" w:semiHidden="0" w:uiPriority="0" w:unhideWhenUsed="0" w:qFormat="1"/>
-    <w:lsdException w:name="heading 1" w:semiHidden="0" w:uiPriority="9" w:unhideWhenUsed="0" w:qFormat="1"/>
-    <w:lsdException w:name="heading 2" w:uiPriority="9" w:qFormat="1"/>
-    <w:lsdException w:name="heading 3" w:uiPriority="9" w:qFormat="1"/>
-    <w:lsdException w:name="heading 4" w:uiPriority="9" w:qFormat="1"/>
-    <w:lsdException w:name="heading 5" w:uiPriority="9" w:qFormat="1"/>
-    <w:lsdException w:name="heading 6" w:uiPriority="9" w:qFormat="1"/>
-    <w:lsdException w:name="heading 7" w:uiPriority="9" w:qFormat="1"/>
-    <w:lsdException w:name="heading 8" w:uiPriority="9" w:qFormat="1"/>
-    <w:lsdException w:name="heading 9" w:uiPriority="9" w:qFormat="1"/>
-    <w:lsdException w:name="toc 1" w:uiPriority="39"/>
-    <w:lsdException w:name="toc 2" w:uiPriority="39"/>
-    <w:lsdException w:name="toc 3" w:uiPriority="39"/>
-    <w:lsdException w:name="toc 4" w:uiPriority="39"/>
-    <w:lsdException w:name="toc 5" w:uiPriority="39"/>
-    <w:lsdException w:name="toc 6" w:uiPriority="39"/>
-    <w:lsdException w:name="toc 7" w:uiPriority="39"/>
-    <w:lsdException w:name="toc 8" w:uiPriority="39"/>
-    <w:lsdException w:name="toc 9" w:uiPriority="39"/>
-    <w:lsdException w:name="caption" w:uiPriority="35" w:qFormat="1"/>
-    <w:lsdException w:name="Title" w:semiHidden="0" w:uiPriority="10" w:unhideWhenUsed="0" w:qFormat="1"/>
-    <w:lsdException w:name="Default Paragraph Font" w:uiPriority="1"/>
-    <w:lsdException w:name="Subtitle" w:semiHidden="0" w:uiPriority="11" w:unhideWhenUsed="0" w:qFormat="1"/>
-    <w:lsdException w:name="Strong" w:semiHidden="0" w:uiPriority="22" w:unhideWhenUsed="0" w:qFormat="1"/>
-    <w:lsdException w:name="Emphasis" w:semiHidden="0" w:uiPriority="20" w:unhideWhenUsed="0" w:qFormat="1"/>
-    <w:lsdException w:name="Table Grid" w:semiHidden="0" w:uiPriority="59" w:unhideWhenUsed="0"/>
-    <w:lsdException w:name="Note Level 1" w:unhideWhenUsed="0"/>
-    <w:lsdException w:name="Note Level 2" w:semiHidden="0" w:uiPriority="1" w:unhideWhenUsed="0" w:qFormat="1"/>
-    <w:lsdException w:name="Note Level 3" w:semiHidden="0" w:uiPriority="60" w:unhideWhenUsed="0"/>
-    <w:lsdException w:name="Note Level 4" w:semiHidden="0" w:uiPriority="61" w:unhideWhenUsed="0"/>
-    <w:lsdException w:name="Note Level 5" w:semiHidden="0" w:uiPriority="62" w:unhideWhenUsed="0"/>
-    <w:lsdException w:name="Note Level 6" w:semiHidden="0" w:uiPriority="63" w:unhideWhenUsed="0"/>
-    <w:lsdException w:name="Note Level 7" w:semiHidden="0" w:uiPriority="64" w:unhideWhenUsed="0"/>
-    <w:lsdException w:name="Note Level 8" w:semiHidden="0" w:uiPriority="65" w:unhideWhenUsed="0"/>
-    <w:lsdException w:name="Note Level 9" w:semiHidden="0" w:uiPriority="66" w:unhideWhenUsed="0"/>
-    <w:lsdException w:name="Placeholder Text" w:semiHidden="0" w:uiPriority="67" w:unhideWhenUsed="0"/>
-    <w:lsdException w:name="No Spacing" w:semiHidden="0" w:uiPriority="68" w:unhideWhenUsed="0"/>
-    <w:lsdException w:name="Light Shading" w:semiHidden="0" w:uiPriority="69" w:unhideWhenUsed="0"/>
-    <w:lsdException w:name="Light List" w:semiHidden="0" w:uiPriority="70" w:unhideWhenUsed="0"/>
-    <w:lsdException w:name="Light Grid" w:semiHidden="0" w:uiPriority="71" w:unhideWhenUsed="0"/>
-    <w:lsdException w:name="Medium Shading 1" w:semiHidden="0" w:uiPriority="72" w:unhideWhenUsed="0"/>
-    <w:lsdException w:name="Medium Shading 2" w:semiHidden="0" w:uiPriority="73" w:unhideWhenUsed="0"/>
-    <w:lsdException w:name="Medium List 1" w:semiHidden="0" w:uiPriority="60" w:unhideWhenUsed="0"/>
-    <w:lsdException w:name="Medium List 2" w:semiHidden="0" w:uiPriority="61" w:unhideWhenUsed="0"/>
-    <w:lsdException w:name="Medium Grid 1" w:semiHidden="0" w:uiPriority="62" w:unhideWhenUsed="0"/>
-    <w:lsdException w:name="Medium Grid 2" w:semiHidden="0" w:uiPriority="63" w:unhideWhenUsed="0"/>
-    <w:lsdException w:name="Medium Grid 3" w:semiHidden="0" w:uiPriority="64" w:unhideWhenUsed="0"/>
-    <w:lsdException w:name="Dark List" w:semiHidden="0" w:uiPriority="65" w:unhideWhenUsed="0"/>
-    <w:lsdException w:name="Colorful Shading" w:unhideWhenUsed="0"/>
-    <w:lsdException w:name="Colorful List" w:semiHidden="0" w:uiPriority="34" w:unhideWhenUsed="0" w:qFormat="1"/>
-    <w:lsdException w:name="Colorful Grid" w:semiHidden="0" w:uiPriority="29" w:unhideWhenUsed="0" w:qFormat="1"/>
-    <w:lsdException w:name="Light Shading Accent 1" w:semiHidden="0" w:uiPriority="30" w:unhideWhenUsed="0" w:qFormat="1"/>
-    <w:lsdException w:name="Light List Accent 1" w:semiHidden="0" w:uiPriority="66" w:unhideWhenUsed="0"/>
-    <w:lsdException w:name="Light Grid Accent 1" w:semiHidden="0" w:uiPriority="67" w:unhideWhenUsed="0"/>
-    <w:lsdException w:name="Medium Shading 1 Accent 1" w:semiHidden="0" w:uiPriority="68" w:unhideWhenUsed="0"/>
-    <w:lsdException w:name="Medium Shading 2 Accent 1" w:semiHidden="0" w:uiPriority="69" w:unhideWhenUsed="0"/>
-    <w:lsdException w:name="Medium List 1 Accent 1" w:semiHidden="0" w:uiPriority="70" w:unhideWhenUsed="0"/>
-    <w:lsdException w:name="Revision" w:semiHidden="0" w:uiPriority="71" w:unhideWhenUsed="0"/>
-    <w:lsdException w:name="List Paragraph" w:semiHidden="0" w:uiPriority="34" w:unhideWhenUsed="0" w:qFormat="1"/>
-    <w:lsdException w:name="Quote" w:semiHidden="0" w:uiPriority="73" w:unhideWhenUsed="0"/>
-    <w:lsdException w:name="Intense Quote" w:semiHidden="0" w:uiPriority="60" w:unhideWhenUsed="0"/>
-    <w:lsdException w:name="Medium List 2 Accent 1" w:semiHidden="0" w:uiPriority="61" w:unhideWhenUsed="0"/>
-    <w:lsdException w:name="Medium Grid 1 Accent 1" w:semiHidden="0" w:uiPriority="62" w:unhideWhenUsed="0"/>
-    <w:lsdException w:name="Medium Grid 2 Accent 1" w:semiHidden="0" w:uiPriority="63" w:unhideWhenUsed="0"/>
-    <w:lsdException w:name="Medium Grid 3 Accent 1" w:semiHidden="0" w:uiPriority="64" w:unhideWhenUsed="0"/>
-    <w:lsdException w:name="Dark List Accent 1" w:semiHidden="0" w:uiPriority="65" w:unhideWhenUsed="0"/>
-    <w:lsdException w:name="Colorful Shading Accent 1" w:semiHidden="0" w:uiPriority="66" w:unhideWhenUsed="0"/>
-    <w:lsdException w:name="Colorful List Accent 1" w:semiHidden="0" w:uiPriority="67" w:unhideWhenUsed="0"/>
-    <w:lsdException w:name="Colorful Grid Accent 1" w:semiHidden="0" w:uiPriority="68" w:unhideWhenUsed="0"/>
-    <w:lsdException w:name="Light Shading Accent 2" w:semiHidden="0" w:uiPriority="69" w:unhideWhenUsed="0"/>
-    <w:lsdException w:name="Light List Accent 2" w:semiHidden="0" w:uiPriority="70" w:unhideWhenUsed="0"/>
-    <w:lsdException w:name="Light Grid Accent 2" w:semiHidden="0" w:uiPriority="71" w:unhideWhenUsed="0"/>
-    <w:lsdException w:name="Medium Shading 1 Accent 2" w:semiHidden="0" w:uiPriority="72" w:unhideWhenUsed="0"/>
-    <w:lsdException w:name="Medium Shading 2 Accent 2" w:semiHidden="0" w:uiPriority="73" w:unhideWhenUsed="0"/>
-    <w:lsdException w:name="Medium List 1 Accent 2" w:semiHidden="0" w:uiPriority="60" w:unhideWhenUsed="0"/>
-    <w:lsdException w:name="Medium List 2 Accent 2" w:semiHidden="0" w:uiPriority="61" w:unhideWhenUsed="0"/>
-    <w:lsdException w:name="Medium Grid 1 Accent 2" w:semiHidden="0" w:uiPriority="62" w:unhideWhenUsed="0"/>
-    <w:lsdException w:name="Medium Grid 2 Accent 2" w:semiHidden="0" w:uiPriority="63" w:unhideWhenUsed="0"/>
-    <w:lsdException w:name="Medium Grid 3 Accent 2" w:semiHidden="0" w:uiPriority="64" w:unhideWhenUsed="0"/>
-    <w:lsdException w:name="Dark List Accent 2" w:semiHidden="0" w:uiPriority="65" w:unhideWhenUsed="0"/>
-    <w:lsdException w:name="Colorful Shading Accent 2" w:semiHidden="0" w:uiPriority="66" w:unhideWhenUsed="0"/>
-    <w:lsdException w:name="Colorful List Accent 2" w:semiHidden="0" w:uiPriority="67" w:unhideWhenUsed="0"/>
-    <w:lsdException w:name="Colorful Grid Accent 2" w:semiHidden="0" w:uiPriority="68" w:unhideWhenUsed="0"/>
-    <w:lsdException w:name="Light Shading Accent 3" w:semiHidden="0" w:uiPriority="69" w:unhideWhenUsed="0"/>
-    <w:lsdException w:name="Light List Accent 3" w:semiHidden="0" w:uiPriority="70" w:unhideWhenUsed="0"/>
-    <w:lsdException w:name="Light Grid Accent 3" w:semiHidden="0" w:uiPriority="71" w:unhideWhenUsed="0"/>
-    <w:lsdException w:name="Medium Shading 1 Accent 3" w:semiHidden="0" w:uiPriority="72" w:unhideWhenUsed="0"/>
-    <w:lsdException w:name="Medium Shading 2 Accent 3" w:semiHidden="0" w:uiPriority="73" w:unhideWhenUsed="0"/>
-    <w:lsdException w:name="Medium List 1 Accent 3" w:semiHidden="0" w:uiPriority="60" w:unhideWhenUsed="0"/>
-    <w:lsdException w:name="Medium List 2 Accent 3" w:semiHidden="0" w:uiPriority="61" w:unhideWhenUsed="0"/>
-    <w:lsdException w:name="Medium Grid 1 Accent 3" w:semiHidden="0" w:uiPriority="62" w:unhideWhenUsed="0"/>
-    <w:lsdException w:name="Medium Grid 2 Accent 3" w:semiHidden="0" w:uiPriority="63" w:unhideWhenUsed="0"/>
-    <w:lsdException w:name="Medium Grid 3 Accent 3" w:semiHidden="0" w:uiPriority="64" w:unhideWhenUsed="0"/>
-    <w:lsdException w:name="Dark List Accent 3" w:semiHidden="0" w:uiPriority="65" w:unhideWhenUsed="0"/>
-    <w:lsdException w:name="Colorful Shading Accent 3" w:semiHidden="0" w:uiPriority="66" w:unhideWhenUsed="0"/>
-    <w:lsdException w:name="Colorful List Accent 3" w:semiHidden="0" w:uiPriority="67" w:unhideWhenUsed="0"/>
-    <w:lsdException w:name="Colorful Grid Accent 3" w:semiHidden="0" w:uiPriority="68" w:unhideWhenUsed="0"/>
-    <w:lsdException w:name="Light Shading Accent 4" w:semiHidden="0" w:uiPriority="69" w:unhideWhenUsed="0"/>
-    <w:lsdException w:name="Light List Accent 4" w:semiHidden="0" w:uiPriority="70" w:unhideWhenUsed="0"/>
-    <w:lsdException w:name="Light Grid Accent 4" w:semiHidden="0" w:uiPriority="71" w:unhideWhenUsed="0"/>
-    <w:lsdException w:name="Medium Shading 1 Accent 4" w:semiHidden="0" w:uiPriority="72" w:unhideWhenUsed="0"/>
-    <w:lsdException w:name="Medium Shading 2 Accent 4" w:semiHidden="0" w:uiPriority="73" w:unhideWhenUsed="0"/>
-    <w:lsdException w:name="Medium List 1 Accent 4" w:semiHidden="0" w:uiPriority="60" w:unhideWhenUsed="0"/>
-    <w:lsdException w:name="Medium List 2 Accent 4" w:semiHidden="0" w:uiPriority="61" w:unhideWhenUsed="0"/>
-    <w:lsdException w:name="Medium Grid 1 Accent 4" w:semiHidden="0" w:uiPriority="62" w:unhideWhenUsed="0"/>
-    <w:lsdException w:name="Medium Grid 2 Accent 4" w:semiHidden="0" w:uiPriority="63" w:unhideWhenUsed="0"/>
-    <w:lsdException w:name="Medium Grid 3 Accent 4" w:semiHidden="0" w:uiPriority="64" w:unhideWhenUsed="0"/>
-    <w:lsdException w:name="Dark List Accent 4" w:semiHidden="0" w:uiPriority="65" w:unhideWhenUsed="0"/>
-    <w:lsdException w:name="Colorful Shading Accent 4" w:semiHidden="0" w:uiPriority="66" w:unhideWhenUsed="0"/>
-    <w:lsdException w:name="Colorful List Accent 4" w:semiHidden="0" w:uiPriority="67" w:unhideWhenUsed="0"/>
-    <w:lsdException w:name="Colorful Grid Accent 4" w:semiHidden="0" w:uiPriority="68" w:unhideWhenUsed="0"/>
-    <w:lsdException w:name="Light Shading Accent 5" w:semiHidden="0" w:uiPriority="69" w:unhideWhenUsed="0"/>
-    <w:lsdException w:name="Light List Accent 5" w:semiHidden="0" w:uiPriority="70" w:unhideWhenUsed="0"/>
-    <w:lsdException w:name="Light Grid Accent 5" w:semiHidden="0" w:uiPriority="71" w:unhideWhenUsed="0"/>
-    <w:lsdException w:name="Medium Shading 1 Accent 5" w:semiHidden="0" w:uiPriority="72" w:unhideWhenUsed="0"/>
-    <w:lsdException w:name="Medium Shading 2 Accent 5" w:semiHidden="0" w:uiPriority="73" w:unhideWhenUsed="0"/>
-    <w:lsdException w:name="Medium List 1 Accent 5" w:semiHidden="0" w:uiPriority="60" w:unhideWhenUsed="0"/>
-    <w:lsdException w:name="Medium List 2 Accent 5" w:semiHidden="0" w:uiPriority="61" w:unhideWhenUsed="0"/>
-    <w:lsdException w:name="Medium Grid 1 Accent 5" w:semiHidden="0" w:uiPriority="62" w:unhideWhenUsed="0"/>
-    <w:lsdException w:name="Medium Grid 2 Accent 5" w:semiHidden="0" w:uiPriority="63" w:unhideWhenUsed="0"/>
-    <w:lsdException w:name="Medium Grid 3 Accent 5" w:semiHidden="0" w:uiPriority="64" w:unhideWhenUsed="0"/>
-    <w:lsdException w:name="Dark List Accent 5" w:semiHidden="0" w:uiPriority="65" w:unhideWhenUsed="0"/>
-    <w:lsdException w:name="Colorful Shading Accent 5" w:semiHidden="0" w:uiPriority="66" w:unhideWhenUsed="0"/>
-    <w:lsdException w:name="Colorful List Accent 5" w:semiHidden="0" w:uiPriority="67" w:unhideWhenUsed="0"/>
-    <w:lsdException w:name="Colorful Grid Accent 5" w:semiHidden="0" w:uiPriority="68" w:unhideWhenUsed="0"/>
-    <w:lsdException w:name="Light Shading Accent 6" w:semiHidden="0" w:uiPriority="69" w:unhideWhenUsed="0"/>
-    <w:lsdException w:name="Light List Accent 6" w:semiHidden="0" w:uiPriority="70" w:unhideWhenUsed="0"/>
-    <w:lsdException w:name="Light Grid Accent 6" w:semiHidden="0" w:uiPriority="71" w:unhideWhenUsed="0"/>
-    <w:lsdException w:name="Medium Shading 1 Accent 6" w:semiHidden="0" w:uiPriority="72" w:unhideWhenUsed="0"/>
-    <w:lsdException w:name="Medium Shading 2 Accent 6" w:semiHidden="0" w:uiPriority="73" w:unhideWhenUsed="0"/>
-    <w:lsdException w:name="Medium List 1 Accent 6" w:semiHidden="0" w:uiPriority="19" w:unhideWhenUsed="0" w:qFormat="1"/>
-    <w:lsdException w:name="Medium List 2 Accent 6" w:semiHidden="0" w:uiPriority="21" w:unhideWhenUsed="0" w:qFormat="1"/>
-    <w:lsdException w:name="Medium Grid 1 Accent 6" w:semiHidden="0" w:uiPriority="31" w:unhideWhenUsed="0" w:qFormat="1"/>
-    <w:lsdException w:name="Medium Grid 2 Accent 6" w:semiHidden="0" w:uiPriority="32" w:unhideWhenUsed="0" w:qFormat="1"/>
-    <w:lsdException w:name="Medium Grid 3 Accent 6" w:semiHidden="0" w:uiPriority="33" w:unhideWhenUsed="0" w:qFormat="1"/>
+  <w:latentStyles w:defLockedState="0" w:defUIPriority="99" w:defSemiHidden="0" w:defUnhideWhenUsed="0" w:defQFormat="0" w:count="371">
+    <w:lsdException w:name="Normal" w:uiPriority="0" w:qFormat="1"/>
+    <w:lsdException w:name="heading 1" w:uiPriority="9" w:qFormat="1"/>
+    <w:lsdException w:name="heading 2" w:semiHidden="1" w:uiPriority="9" w:unhideWhenUsed="1" w:qFormat="1"/>
+    <w:lsdException w:name="heading 3" w:semiHidden="1" w:uiPriority="9" w:unhideWhenUsed="1" w:qFormat="1"/>
+    <w:lsdException w:name="heading 4" w:semiHidden="1" w:uiPriority="9" w:unhideWhenUsed="1" w:qFormat="1"/>
+    <w:lsdException w:name="heading 5" w:semiHidden="1" w:uiPriority="9" w:unhideWhenUsed="1" w:qFormat="1"/>
+    <w:lsdException w:name="heading 6" w:semiHidden="1" w:uiPriority="9" w:unhideWhenUsed="1" w:qFormat="1"/>
+    <w:lsdException w:name="heading 7" w:semiHidden="1" w:uiPriority="9" w:unhideWhenUsed="1" w:qFormat="1"/>
+    <w:lsdException w:name="heading 8" w:semiHidden="1" w:uiPriority="9" w:unhideWhenUsed="1" w:qFormat="1"/>
+    <w:lsdException w:name="heading 9" w:semiHidden="1" w:uiPriority="9" w:unhideWhenUsed="1" w:qFormat="1"/>
+    <w:lsdException w:name="index 1" w:semiHidden="1" w:unhideWhenUsed="1"/>
+    <w:lsdException w:name="index 2" w:semiHidden="1" w:unhideWhenUsed="1"/>
+    <w:lsdException w:name="index 3" w:semiHidden="1" w:unhideWhenUsed="1"/>
+    <w:lsdException w:name="index 4" w:semiHidden="1" w:unhideWhenUsed="1"/>
+    <w:lsdException w:name="index 5" w:semiHidden="1" w:unhideWhenUsed="1"/>
+    <w:lsdException w:name="index 6" w:semiHidden="1" w:unhideWhenUsed="1"/>
+    <w:lsdException w:name="index 7" w:semiHidden="1" w:unhideWhenUsed="1"/>
+    <w:lsdException w:name="index 8" w:semiHidden="1" w:unhideWhenUsed="1"/>
+    <w:lsdException w:name="index 9" w:semiHidden="1" w:unhideWhenUsed="1"/>
+    <w:lsdException w:name="toc 1" w:semiHidden="1" w:uiPriority="39" w:unhideWhenUsed="1"/>
+    <w:lsdException w:name="toc 2" w:semiHidden="1" w:uiPriority="39" w:unhideWhenUsed="1"/>
+    <w:lsdException w:name="toc 3" w:semiHidden="1" w:uiPriority="39" w:unhideWhenUsed="1"/>
+    <w:lsdException w:name="toc 4" w:semiHidden="1" w:uiPriority="39" w:unhideWhenUsed="1"/>
+    <w:lsdException w:name="toc 5" w:semiHidden="1" w:uiPriority="39" w:unhideWhenUsed="1"/>
+    <w:lsdException w:name="toc 6" w:semiHidden="1" w:uiPriority="39" w:unhideWhenUsed="1"/>
+    <w:lsdException w:name="toc 7" w:semiHidden="1" w:uiPriority="39" w:unhideWhenUsed="1"/>
+    <w:lsdException w:name="toc 8" w:semiHidden="1" w:uiPriority="39" w:unhideWhenUsed="1"/>
+    <w:lsdException w:name="toc 9" w:semiHidden="1" w:uiPriority="39" w:unhideWhenUsed="1"/>
+    <w:lsdException w:name="Normal Indent" w:semiHidden="1" w:unhideWhenUsed="1"/>
+    <w:lsdException w:name="footnote text" w:semiHidden="1" w:unhideWhenUsed="1"/>
+    <w:lsdException w:name="annotation text" w:semiHidden="1" w:unhideWhenUsed="1"/>
+    <w:lsdException w:name="header" w:semiHidden="1" w:unhideWhenUsed="1"/>
+    <w:lsdException w:name="footer" w:semiHidden="1" w:unhideWhenUsed="1"/>
+    <w:lsdException w:name="index heading" w:semiHidden="1" w:unhideWhenUsed="1"/>
+    <w:lsdException w:name="caption" w:semiHidden="1" w:uiPriority="35" w:unhideWhenUsed="1" w:qFormat="1"/>
+    <w:lsdException w:name="table of figures" w:semiHidden="1" w:unhideWhenUsed="1"/>
+    <w:lsdException w:name="envelope address" w:semiHidden="1" w:unhideWhenUsed="1"/>
+    <w:lsdException w:name="envelope return" w:semiHidden="1" w:unhideWhenUsed="1"/>
+    <w:lsdException w:name="footnote reference" w:semiHidden="1" w:unhideWhenUsed="1"/>
+    <w:lsdException w:name="annotation reference" w:semiHidden="1" w:unhideWhenUsed="1"/>
+    <w:lsdException w:name="line number" w:semiHidden="1" w:unhideWhenUsed="1"/>
+    <w:lsdException w:name="page number" w:semiHidden="1" w:unhideWhenUsed="1"/>
+    <w:lsdException w:name="endnote reference" w:semiHidden="1" w:unhideWhenUsed="1"/>
+    <w:lsdException w:name="endnote text" w:semiHidden="1" w:unhideWhenUsed="1"/>
+    <w:lsdException w:name="table of authorities" w:semiHidden="1" w:unhideWhenUsed="1"/>
+    <w:lsdException w:name="macro" w:semiHidden="1" w:unhideWhenUsed="1"/>
+    <w:lsdException w:name="toa heading" w:semiHidden="1" w:unhideWhenUsed="1"/>
+    <w:lsdException w:name="List" w:semiHidden="1" w:unhideWhenUsed="1"/>
+    <w:lsdException w:name="List Bullet" w:semiHidden="1" w:unhideWhenUsed="1"/>
+    <w:lsdException w:name="List Number" w:semiHidden="1" w:unhideWhenUsed="1"/>
+    <w:lsdException w:name="List 2" w:semiHidden="1" w:unhideWhenUsed="1"/>
+    <w:lsdException w:name="List 3" w:semiHidden="1" w:unhideWhenUsed="1"/>
+    <w:lsdException w:name="List 4" w:semiHidden="1" w:unhideWhenUsed="1"/>
+    <w:lsdException w:name="List 5" w:semiHidden="1" w:unhideWhenUsed="1"/>
+    <w:lsdException w:name="List Bullet 2" w:semiHidden="1" w:unhideWhenUsed="1"/>
+    <w:lsdException w:name="List Bullet 3" w:semiHidden="1" w:unhideWhenUsed="1"/>
+    <w:lsdException w:name="List Bullet 4" w:semiHidden="1" w:unhideWhenUsed="1"/>
+    <w:lsdException w:name="List Bullet 5" w:semiHidden="1" w:unhideWhenUsed="1"/>
+    <w:lsdException w:name="List Number 2" w:semiHidden="1" w:unhideWhenUsed="1"/>
+    <w:lsdException w:name="List Number 3" w:semiHidden="1" w:unhideWhenUsed="1"/>
+    <w:lsdException w:name="List Number 4" w:semiHidden="1" w:unhideWhenUsed="1"/>
+    <w:lsdException w:name="List Number 5" w:semiHidden="1" w:unhideWhenUsed="1"/>
+    <w:lsdException w:name="Title" w:uiPriority="10" w:qFormat="1"/>
+    <w:lsdException w:name="Closing" w:semiHidden="1" w:unhideWhenUsed="1"/>
+    <w:lsdException w:name="Signature" w:semiHidden="1" w:unhideWhenUsed="1"/>
+    <w:lsdException w:name="Default Paragraph Font" w:semiHidden="1" w:uiPriority="1" w:unhideWhenUsed="1"/>
+    <w:lsdException w:name="Body Text" w:semiHidden="1" w:unhideWhenUsed="1"/>
+    <w:lsdException w:name="Body Text Indent" w:semiHidden="1" w:unhideWhenUsed="1"/>
+    <w:lsdException w:name="List Continue" w:semiHidden="1" w:unhideWhenUsed="1"/>
+    <w:lsdException w:name="List Continue 2" w:semiHidden="1" w:unhideWhenUsed="1"/>
+    <w:lsdException w:name="List Continue 3" w:semiHidden="1" w:unhideWhenUsed="1"/>
+    <w:lsdException w:name="List Continue 4" w:semiHidden="1" w:unhideWhenUsed="1"/>
+    <w:lsdException w:name="List Continue 5" w:semiHidden="1" w:unhideWhenUsed="1"/>
+    <w:lsdException w:name="Message Header" w:semiHidden="1" w:unhideWhenUsed="1"/>
+    <w:lsdException w:name="Subtitle" w:uiPriority="11" w:qFormat="1"/>
+    <w:lsdException w:name="Salutation" w:semiHidden="1" w:unhideWhenUsed="1"/>
+    <w:lsdException w:name="Date" w:semiHidden="1" w:unhideWhenUsed="1"/>
+    <w:lsdException w:name="Body Text First Indent" w:semiHidden="1" w:unhideWhenUsed="1"/>
+    <w:lsdException w:name="Body Text First Indent 2" w:semiHidden="1" w:unhideWhenUsed="1"/>
+    <w:lsdException w:name="Note Heading" w:semiHidden="1" w:unhideWhenUsed="1"/>
+    <w:lsdException w:name="Body Text 2" w:semiHidden="1" w:unhideWhenUsed="1"/>
+    <w:lsdException w:name="Body Text 3" w:semiHidden="1" w:unhideWhenUsed="1"/>
+    <w:lsdException w:name="Body Text Indent 2" w:semiHidden="1" w:unhideWhenUsed="1"/>
+    <w:lsdException w:name="Body Text Indent 3" w:semiHidden="1" w:unhideWhenUsed="1"/>
+    <w:lsdException w:name="Block Text" w:semiHidden="1" w:unhideWhenUsed="1"/>
+    <w:lsdException w:name="Hyperlink" w:semiHidden="1" w:unhideWhenUsed="1"/>
+    <w:lsdException w:name="FollowedHyperlink" w:semiHidden="1" w:unhideWhenUsed="1"/>
+    <w:lsdException w:name="Strong" w:uiPriority="22" w:qFormat="1"/>
+    <w:lsdException w:name="Emphasis" w:uiPriority="20" w:qFormat="1"/>
+    <w:lsdException w:name="Document Map" w:semiHidden="1" w:unhideWhenUsed="1"/>
+    <w:lsdException w:name="Plain Text" w:semiHidden="1" w:unhideWhenUsed="1"/>
+    <w:lsdException w:name="E-mail Signature" w:semiHidden="1" w:unhideWhenUsed="1"/>
+    <w:lsdException w:name="HTML Top of Form" w:semiHidden="1" w:unhideWhenUsed="1"/>
+    <w:lsdException w:name="HTML Bottom of Form" w:semiHidden="1" w:unhideWhenUsed="1"/>
+    <w:lsdException w:name="Normal (Web)" w:semiHidden="1" w:unhideWhenUsed="1"/>
+    <w:lsdException w:name="HTML Acronym" w:semiHidden="1" w:unhideWhenUsed="1"/>
+    <w:lsdException w:name="HTML Address" w:semiHidden="1" w:unhideWhenUsed="1"/>
+    <w:lsdException w:name="HTML Cite" w:semiHidden="1" w:unhideWhenUsed="1"/>
+    <w:lsdException w:name="HTML Code" w:semiHidden="1" w:unhideWhenUsed="1"/>
+    <w:lsdException w:name="HTML Definition" w:semiHidden="1" w:unhideWhenUsed="1"/>
+    <w:lsdException w:name="HTML Keyboard" w:semiHidden="1" w:unhideWhenUsed="1"/>
+    <w:lsdException w:name="HTML Preformatted" w:semiHidden="1" w:unhideWhenUsed="1"/>
+    <w:lsdException w:name="HTML Sample" w:semiHidden="1" w:unhideWhenUsed="1"/>
+    <w:lsdException w:name="HTML Typewriter" w:semiHidden="1" w:unhideWhenUsed="1"/>
+    <w:lsdException w:name="HTML Variable" w:semiHidden="1" w:unhideWhenUsed="1"/>
+    <w:lsdException w:name="Normal Table" w:semiHidden="1" w:unhideWhenUsed="1"/>
+    <w:lsdException w:name="annotation subject" w:semiHidden="1" w:unhideWhenUsed="1"/>
+    <w:lsdException w:name="No List" w:semiHidden="1" w:unhideWhenUsed="1"/>
+    <w:lsdException w:name="Outline List 1" w:semiHidden="1" w:unhideWhenUsed="1"/>
+    <w:lsdException w:name="Outline List 2" w:semiHidden="1" w:unhideWhenUsed="1"/>
+    <w:lsdException w:name="Outline List 3" w:semiHidden="1" w:unhideWhenUsed="1"/>
+    <w:lsdException w:name="Table Simple 1" w:semiHidden="1" w:unhideWhenUsed="1"/>
+    <w:lsdException w:name="Table Simple 2" w:semiHidden="1" w:unhideWhenUsed="1"/>
+    <w:lsdException w:name="Table Simple 3" w:semiHidden="1" w:unhideWhenUsed="1"/>
+    <w:lsdException w:name="Table Classic 1" w:semiHidden="1" w:unhideWhenUsed="1"/>
+    <w:lsdException w:name="Table Classic 2" w:semiHidden="1" w:unhideWhenUsed="1"/>
+    <w:lsdException w:name="Table Classic 3" w:semiHidden="1" w:unhideWhenUsed="1"/>
+    <w:lsdException w:name="Table Classic 4" w:semiHidden="1" w:unhideWhenUsed="1"/>
+    <w:lsdException w:name="Table Colorful 1" w:semiHidden="1" w:unhideWhenUsed="1"/>
+    <w:lsdException w:name="Table Colorful 2" w:semiHidden="1" w:unhideWhenUsed="1"/>
+    <w:lsdException w:name="Table Colorful 3" w:semiHidden="1" w:unhideWhenUsed="1"/>
+    <w:lsdException w:name="Table Columns 1" w:semiHidden="1" w:unhideWhenUsed="1"/>
+    <w:lsdException w:name="Table Columns 2" w:semiHidden="1" w:unhideWhenUsed="1"/>
+    <w:lsdException w:name="Table Columns 3" w:semiHidden="1" w:unhideWhenUsed="1"/>
+    <w:lsdException w:name="Table Columns 4" w:semiHidden="1" w:unhideWhenUsed="1"/>
+    <w:lsdException w:name="Table Columns 5" w:semiHidden="1" w:unhideWhenUsed="1"/>
+    <w:lsdException w:name="Table Grid 1" w:semiHidden="1" w:unhideWhenUsed="1"/>
+    <w:lsdException w:name="Table Grid 2" w:semiHidden="1" w:unhideWhenUsed="1"/>
+    <w:lsdException w:name="Table Grid 3" w:semiHidden="1" w:unhideWhenUsed="1"/>
+    <w:lsdException w:name="Table Grid 4" w:semiHidden="1" w:unhideWhenUsed="1"/>
+    <w:lsdException w:name="Table Grid 5" w:semiHidden="1" w:unhideWhenUsed="1"/>
+    <w:lsdException w:name="Table Grid 6" w:semiHidden="1" w:unhideWhenUsed="1"/>
+    <w:lsdException w:name="Table Grid 7" w:semiHidden="1" w:unhideWhenUsed="1"/>
+    <w:lsdException w:name="Table Grid 8" w:semiHidden="1" w:unhideWhenUsed="1"/>
+    <w:lsdException w:name="Table List 1" w:semiHidden="1" w:unhideWhenUsed="1"/>
+    <w:lsdException w:name="Table List 2" w:semiHidden="1" w:unhideWhenUsed="1"/>
+    <w:lsdException w:name="Table List 3" w:semiHidden="1" w:unhideWhenUsed="1"/>
+    <w:lsdException w:name="Table List 4" w:semiHidden="1" w:unhideWhenUsed="1"/>
+    <w:lsdException w:name="Table List 5" w:semiHidden="1" w:unhideWhenUsed="1"/>
+    <w:lsdException w:name="Table List 6" w:semiHidden="1" w:unhideWhenUsed="1"/>
+    <w:lsdException w:name="Table List 7" w:semiHidden="1" w:unhideWhenUsed="1"/>
+    <w:lsdException w:name="Table List 8" w:semiHidden="1" w:unhideWhenUsed="1"/>
+    <w:lsdException w:name="Table 3D effects 1" w:semiHidden="1" w:unhideWhenUsed="1"/>
+    <w:lsdException w:name="Table 3D effects 2" w:semiHidden="1" w:unhideWhenUsed="1"/>
+    <w:lsdException w:name="Table 3D effects 3" w:semiHidden="1" w:unhideWhenUsed="1"/>
+    <w:lsdException w:name="Table Contemporary" w:semiHidden="1" w:unhideWhenUsed="1"/>
+    <w:lsdException w:name="Table Elegant" w:semiHidden="1" w:unhideWhenUsed="1"/>
+    <w:lsdException w:name="Table Professional" w:semiHidden="1" w:unhideWhenUsed="1"/>
+    <w:lsdException w:name="Table Subtle 1" w:semiHidden="1" w:unhideWhenUsed="1"/>
+    <w:lsdException w:name="Table Subtle 2" w:semiHidden="1" w:unhideWhenUsed="1"/>
+    <w:lsdException w:name="Table Web 1" w:semiHidden="1" w:unhideWhenUsed="1"/>
+    <w:lsdException w:name="Table Web 2" w:semiHidden="1" w:unhideWhenUsed="1"/>
+    <w:lsdException w:name="Table Web 3" w:semiHidden="1" w:unhideWhenUsed="1"/>
+    <w:lsdException w:name="Balloon Text" w:semiHidden="1" w:unhideWhenUsed="1"/>
+    <w:lsdException w:name="Table Grid" w:uiPriority="59"/>
+    <w:lsdException w:name="Table Theme" w:semiHidden="1" w:unhideWhenUsed="1"/>
+    <w:lsdException w:name="Placeholder Text" w:uiPriority="67"/>
+    <w:lsdException w:name="No Spacing" w:uiPriority="68"/>
+    <w:lsdException w:name="Light Shading" w:uiPriority="69"/>
+    <w:lsdException w:name="Light List" w:uiPriority="70"/>
+    <w:lsdException w:name="Light Grid" w:uiPriority="71"/>
+    <w:lsdException w:name="Medium Shading 1" w:uiPriority="72"/>
+    <w:lsdException w:name="Medium Shading 2" w:uiPriority="73"/>
+    <w:lsdException w:name="Medium List 1" w:uiPriority="60"/>
+    <w:lsdException w:name="Medium List 2" w:uiPriority="61"/>
+    <w:lsdException w:name="Medium Grid 1" w:uiPriority="62"/>
+    <w:lsdException w:name="Medium Grid 2" w:uiPriority="63"/>
+    <w:lsdException w:name="Medium Grid 3" w:uiPriority="64"/>
+    <w:lsdException w:name="Dark List" w:uiPriority="65"/>
+    <w:lsdException w:name="Colorful Shading"/>
+    <w:lsdException w:name="Colorful List" w:uiPriority="34" w:qFormat="1"/>
+    <w:lsdException w:name="Colorful Grid" w:uiPriority="29" w:qFormat="1"/>
+    <w:lsdException w:name="Light Shading Accent 1" w:uiPriority="30" w:qFormat="1"/>
+    <w:lsdException w:name="Light List Accent 1" w:uiPriority="66"/>
+    <w:lsdException w:name="Light Grid Accent 1" w:uiPriority="67"/>
+    <w:lsdException w:name="Medium Shading 1 Accent 1" w:uiPriority="68"/>
+    <w:lsdException w:name="Medium Shading 2 Accent 1" w:uiPriority="69"/>
+    <w:lsdException w:name="Medium List 1 Accent 1" w:uiPriority="70"/>
+    <w:lsdException w:name="Revision" w:uiPriority="71"/>
+    <w:lsdException w:name="List Paragraph" w:uiPriority="34" w:qFormat="1"/>
+    <w:lsdException w:name="Quote" w:uiPriority="73"/>
+    <w:lsdException w:name="Intense Quote" w:uiPriority="60"/>
+    <w:lsdException w:name="Medium List 2 Accent 1" w:uiPriority="61"/>
+    <w:lsdException w:name="Medium Grid 1 Accent 1" w:uiPriority="62"/>
+    <w:lsdException w:name="Medium Grid 2 Accent 1" w:uiPriority="63"/>
+    <w:lsdException w:name="Medium Grid 3 Accent 1" w:uiPriority="64"/>
+    <w:lsdException w:name="Dark List Accent 1" w:uiPriority="65"/>
+    <w:lsdException w:name="Colorful Shading Accent 1" w:uiPriority="66"/>
+    <w:lsdException w:name="Colorful List Accent 1" w:uiPriority="67"/>
+    <w:lsdException w:name="Colorful Grid Accent 1" w:uiPriority="68"/>
+    <w:lsdException w:name="Light Shading Accent 2" w:uiPriority="69"/>
+    <w:lsdException w:name="Light List Accent 2" w:uiPriority="70"/>
+    <w:lsdException w:name="Light Grid Accent 2" w:uiPriority="71"/>
+    <w:lsdException w:name="Medium Shading 1 Accent 2" w:uiPriority="72"/>
+    <w:lsdException w:name="Medium Shading 2 Accent 2" w:uiPriority="73"/>
+    <w:lsdException w:name="Medium List 1 Accent 2" w:uiPriority="60"/>
+    <w:lsdException w:name="Medium List 2 Accent 2" w:uiPriority="61"/>
+    <w:lsdException w:name="Medium Grid 1 Accent 2" w:uiPriority="62"/>
+    <w:lsdException w:name="Medium Grid 2 Accent 2" w:uiPriority="63"/>
+    <w:lsdException w:name="Medium Grid 3 Accent 2" w:uiPriority="64"/>
+    <w:lsdException w:name="Dark List Accent 2" w:uiPriority="65"/>
+    <w:lsdException w:name="Colorful Shading Accent 2" w:uiPriority="66"/>
+    <w:lsdException w:name="Colorful List Accent 2" w:uiPriority="67"/>
+    <w:lsdException w:name="Colorful Grid Accent 2" w:uiPriority="68"/>
+    <w:lsdException w:name="Light Shading Accent 3" w:uiPriority="69"/>
+    <w:lsdException w:name="Light List Accent 3" w:uiPriority="70"/>
+    <w:lsdException w:name="Light Grid Accent 3" w:uiPriority="71"/>
+    <w:lsdException w:name="Medium Shading 1 Accent 3" w:uiPriority="72"/>
+    <w:lsdException w:name="Medium Shading 2 Accent 3" w:uiPriority="73"/>
+    <w:lsdException w:name="Medium List 1 Accent 3" w:uiPriority="60"/>
+    <w:lsdException w:name="Medium List 2 Accent 3" w:uiPriority="61"/>
+    <w:lsdException w:name="Medium Grid 1 Accent 3" w:uiPriority="62"/>
+    <w:lsdException w:name="Medium Grid 2 Accent 3" w:uiPriority="63"/>
+    <w:lsdException w:name="Medium Grid 3 Accent 3" w:uiPriority="64"/>
+    <w:lsdException w:name="Dark List Accent 3" w:uiPriority="65"/>
+    <w:lsdException w:name="Colorful Shading Accent 3" w:uiPriority="66"/>
+    <w:lsdException w:name="Colorful List Accent 3" w:uiPriority="67"/>
+    <w:lsdException w:name="Colorful Grid Accent 3" w:uiPriority="68"/>
+    <w:lsdException w:name="Light Shading Accent 4" w:uiPriority="69"/>
+    <w:lsdException w:name="Light List Accent 4" w:uiPriority="70"/>
+    <w:lsdException w:name="Light Grid Accent 4" w:uiPriority="71"/>
+    <w:lsdException w:name="Medium Shading 1 Accent 4" w:uiPriority="72"/>
+    <w:lsdException w:name="Medium Shading 2 Accent 4" w:uiPriority="73"/>
+    <w:lsdException w:name="Medium List 1 Accent 4" w:uiPriority="60"/>
+    <w:lsdException w:name="Medium List 2 Accent 4" w:uiPriority="61"/>
+    <w:lsdException w:name="Medium Grid 1 Accent 4" w:uiPriority="62"/>
+    <w:lsdException w:name="Medium Grid 2 Accent 4" w:uiPriority="63"/>
+    <w:lsdException w:name="Medium Grid 3 Accent 4" w:uiPriority="64"/>
+    <w:lsdException w:name="Dark List Accent 4" w:uiPriority="65"/>
+    <w:lsdException w:name="Colorful Shading Accent 4" w:uiPriority="66"/>
+    <w:lsdException w:name="Colorful List Accent 4" w:uiPriority="67"/>
+    <w:lsdException w:name="Colorful Grid Accent 4" w:uiPriority="68"/>
+    <w:lsdException w:name="Light Shading Accent 5" w:uiPriority="69"/>
+    <w:lsdException w:name="Light List Accent 5" w:uiPriority="70"/>
+    <w:lsdException w:name="Light Grid Accent 5" w:uiPriority="71"/>
+    <w:lsdException w:name="Medium Shading 1 Accent 5" w:uiPriority="72"/>
+    <w:lsdException w:name="Medium Shading 2 Accent 5" w:uiPriority="73"/>
+    <w:lsdException w:name="Medium List 1 Accent 5" w:uiPriority="60"/>
+    <w:lsdException w:name="Medium List 2 Accent 5" w:uiPriority="61"/>
+    <w:lsdException w:name="Medium Grid 1 Accent 5" w:uiPriority="62"/>
+    <w:lsdException w:name="Medium Grid 2 Accent 5" w:uiPriority="63"/>
+    <w:lsdException w:name="Medium Grid 3 Accent 5" w:uiPriority="64"/>
+    <w:lsdException w:name="Dark List Accent 5" w:uiPriority="65"/>
+    <w:lsdException w:name="Colorful Shading Accent 5" w:uiPriority="66"/>
+    <w:lsdException w:name="Colorful List Accent 5" w:uiPriority="67"/>
+    <w:lsdException w:name="Colorful Grid Accent 5" w:uiPriority="68"/>
+    <w:lsdException w:name="Light Shading Accent 6" w:uiPriority="69"/>
+    <w:lsdException w:name="Light List Accent 6" w:uiPriority="70"/>
+    <w:lsdException w:name="Light Grid Accent 6" w:uiPriority="71"/>
+    <w:lsdException w:name="Medium Shading 1 Accent 6" w:uiPriority="72"/>
+    <w:lsdException w:name="Medium Shading 2 Accent 6" w:uiPriority="73"/>
+    <w:lsdException w:name="Medium List 1 Accent 6" w:uiPriority="19" w:qFormat="1"/>
+    <w:lsdException w:name="Medium List 2 Accent 6" w:uiPriority="21" w:qFormat="1"/>
+    <w:lsdException w:name="Medium Grid 1 Accent 6" w:uiPriority="31" w:qFormat="1"/>
+    <w:lsdException w:name="Medium Grid 2 Accent 6" w:uiPriority="32" w:qFormat="1"/>
+    <w:lsdException w:name="Medium Grid 3 Accent 6" w:uiPriority="33" w:qFormat="1"/>
     <w:lsdException w:name="Dark List Accent 6" w:uiPriority="37"/>
     <w:lsdException w:name="Colorful Shading Accent 6" w:uiPriority="39" w:qFormat="1"/>
-    <w:lsdException w:name="Colorful List Accent 6" w:semiHidden="0" w:uiPriority="72" w:unhideWhenUsed="0"/>
-    <w:lsdException w:name="Colorful Grid Accent 6" w:semiHidden="0" w:uiPriority="73" w:unhideWhenUsed="0"/>
-    <w:lsdException w:name="Subtle Emphasis" w:semiHidden="0" w:uiPriority="19" w:unhideWhenUsed="0" w:qFormat="1"/>
-    <w:lsdException w:name="Intense Emphasis" w:semiHidden="0" w:uiPriority="21" w:unhideWhenUsed="0" w:qFormat="1"/>
-    <w:lsdException w:name="Subtle Reference" w:semiHidden="0" w:uiPriority="31" w:unhideWhenUsed="0" w:qFormat="1"/>
-    <w:lsdException w:name="Intense Reference" w:semiHidden="0" w:uiPriority="32" w:unhideWhenUsed="0" w:qFormat="1"/>
-    <w:lsdException w:name="Book Title" w:semiHidden="0" w:uiPriority="33" w:unhideWhenUsed="0" w:qFormat="1"/>
-    <w:lsdException w:name="Bibliography" w:uiPriority="37"/>
-    <w:lsdException w:name="TOC Heading" w:uiPriority="39" w:qFormat="1"/>
-  </w:latentStyles>
-  <w:style w:type="paragraph" w:default="1" w:styleId="Normal">
-    <w:name w:val="Normal"/>
-    <w:qFormat/>
-    <w:pPr>
-      <w:spacing w:after="200" w:line="276" w:lineRule="auto"/>
-    </w:pPr>
-    <w:rPr>
-      <w:sz w:val="22"/>
-      <w:szCs w:val="22"/>
-    </w:rPr>
-  </w:style>
-  <w:style w:type="paragraph" w:styleId="Heading1">
-    <w:name w:val="heading 1"/>
-    <w:basedOn w:val="Normal"/>
-    <w:next w:val="Normal"/>
-    <w:link w:val="Heading1Char"/>
-    <w:uiPriority w:val="9"/>
-    <w:qFormat/>
-    <w:rsid w:val="004C25C6"/>
-    <w:pPr>
-      <w:keepNext/>
-      <w:spacing w:before="240" w:after="60"/>
-      <w:outlineLvl w:val="0"/>
-    </w:pPr>
-    <w:rPr>
-      <w:rFonts w:ascii="Cambria" w:eastAsia="Times New Roman" w:hAnsi="Cambria"/>
-      <w:b/>
-      <w:bCs/>
-      <w:kern w:val="32"/>
-      <w:sz w:val="32"/>
-      <w:szCs w:val="32"/>
-    </w:rPr>
-  </w:style>
-  <w:style w:type="paragraph" w:styleId="Heading2">
-    <w:name w:val="heading 2"/>
-    <w:basedOn w:val="Normal"/>
-    <w:next w:val="Normal"/>
-    <w:link w:val="Heading2Char"/>
-    <w:uiPriority w:val="9"/>
-    <w:unhideWhenUsed/>
-    <w:qFormat/>
-    <w:rsid w:val="004C25C6"/>
-    <w:pPr>
-      <w:keepNext/>
-      <w:spacing w:before="240" w:after="60"/>
-      <w:outlineLvl w:val="1"/>
-    </w:pPr>
-    <w:rPr>
-      <w:rFonts w:ascii="Cambria" w:eastAsia="Times New Roman" w:hAnsi="Cambria"/>
-      <w:b/>
-      <w:bCs/>
-      <w:i/>
-      <w:iCs/>
-      <w:sz w:val="28"/>
-      <w:szCs w:val="28"/>
-    </w:rPr>
-  </w:style>
-  <w:style w:type="character" w:default="1" w:styleId="DefaultParagraphFont">
-    <w:name w:val="Default Paragraph Font"/>
-    <w:uiPriority w:val="1"/>
-    <w:semiHidden/>
-    <w:unhideWhenUsed/>
-  </w:style>
-  <w:style w:type="table" w:default="1" w:styleId="TableNormal">
-    <w:name w:val="Normal Table"/>
-    <w:uiPriority w:val="99"/>
-    <w:semiHidden/>
-    <w:unhideWhenUsed/>
-    <w:tblPr>
-      <w:tblInd w:w="0" w:type="dxa"/>
-      <w:tblCellMar>
-        <w:top w:w="0" w:type="dxa"/>
-        <w:left w:w="108" w:type="dxa"/>
-        <w:bottom w:w="0" w:type="dxa"/>
-        <w:right w:w="108" w:type="dxa"/>
-      </w:tblCellMar>
-    </w:tblPr>
-  </w:style>
-  <w:style w:type="numbering" w:default="1" w:styleId="NoList">
-    <w:name w:val="No List"/>
-    <w:uiPriority w:val="99"/>
-    <w:semiHidden/>
-    <w:unhideWhenUsed/>
-  </w:style>
-  <w:style w:type="character" w:customStyle="1" w:styleId="Heading1Char">
-    <w:name w:val="Heading 1 Char"/>
-    <w:link w:val="Heading1"/>
-    <w:uiPriority w:val="9"/>
-    <w:rsid w:val="004C25C6"/>
-    <w:rPr>
-      <w:rFonts w:ascii="Cambria" w:eastAsia="Times New Roman" w:hAnsi="Cambria" w:cs="Times New Roman"/>
-      <w:b/>
-      <w:bCs/>
-      <w:kern w:val="32"/>
-      <w:sz w:val="32"/>
-      <w:szCs w:val="32"/>
-    </w:rPr>
-  </w:style>
-  <w:style w:type="character" w:customStyle="1" w:styleId="Heading2Char">
-    <w:name w:val="Heading 2 Char"/>
-    <w:link w:val="Heading2"/>
-    <w:uiPriority w:val="9"/>
-    <w:rsid w:val="004C25C6"/>
-    <w:rPr>
-      <w:rFonts w:ascii="Cambria" w:eastAsia="Times New Roman" w:hAnsi="Cambria" w:cs="Times New Roman"/>
-      <w:b/>
-      <w:bCs/>
-      <w:i/>
-      <w:iCs/>
-      <w:sz w:val="28"/>
-      <w:szCs w:val="28"/>
-    </w:rPr>
-  </w:style>
-  <w:style w:type="paragraph" w:styleId="Title">
-    <w:name w:val="Title"/>
-    <w:basedOn w:val="Normal"/>
-    <w:next w:val="Normal"/>
-    <w:link w:val="TitleChar"/>
-    <w:uiPriority w:val="10"/>
-    <w:qFormat/>
-    <w:rsid w:val="004C25C6"/>
-    <w:pPr>
-      <w:spacing w:before="240" w:after="60"/>
-      <w:jc w:val="center"/>
-      <w:outlineLvl w:val="0"/>
-    </w:pPr>
-    <w:rPr>
-      <w:rFonts w:ascii="Cambria" w:eastAsia="Times New Roman" w:hAnsi="Cambria"/>
-      <w:b/>
-      <w:bCs/>
-      <w:kern w:val="28"/>
-      <w:sz w:val="32"/>
-      <w:szCs w:val="32"/>
-    </w:rPr>
-  </w:style>
-  <w:style w:type="character" w:customStyle="1" w:styleId="TitleChar">
-    <w:name w:val="Title Char"/>
-    <w:link w:val="Title"/>
-    <w:uiPriority w:val="10"/>
-    <w:rsid w:val="004C25C6"/>
-    <w:rPr>
-      <w:rFonts w:ascii="Cambria" w:eastAsia="Times New Roman" w:hAnsi="Cambria" w:cs="Times New Roman"/>
-      <w:b/>
-      <w:bCs/>
-      <w:kern w:val="28"/>
-      <w:sz w:val="32"/>
-      <w:szCs w:val="32"/>
-    </w:rPr>
-  </w:style>
-  <w:style w:type="character" w:styleId="Hyperlink">
-    <w:name w:val="Hyperlink"/>
-    <w:basedOn w:val="DefaultParagraphFont"/>
-    <w:uiPriority w:val="99"/>
-    <w:unhideWhenUsed/>
-    <w:rsid w:val="00AA3337"/>
-    <w:rPr>
-      <w:color w:val="0000FF" w:themeColor="hyperlink"/>
-      <w:u w:val="single"/>
-    </w:rPr>
-  </w:style>
-  <w:style w:type="character" w:styleId="HTMLCode">
-    <w:name w:val="HTML Code"/>
-    <w:uiPriority w:val="99"/>
-    <w:semiHidden/>
-    <w:unhideWhenUsed/>
-    <w:rsid w:val="00AA3337"/>
-    <w:rPr>
-      <w:rFonts w:ascii="Courier" w:eastAsia="Calibri" w:hAnsi="Courier" w:cs="Courier"/>
-      <w:sz w:val="20"/>
-      <w:szCs w:val="20"/>
-    </w:rPr>
-  </w:style>
-  <w:style w:type="paragraph" w:styleId="NormalWeb">
-    <w:name w:val="Normal (Web)"/>
-    <w:basedOn w:val="Normal"/>
-    <w:uiPriority w:val="99"/>
-    <w:semiHidden/>
-    <w:unhideWhenUsed/>
-    <w:rsid w:val="00433E2D"/>
-    <w:pPr>
-      <w:spacing w:before="100" w:beforeAutospacing="1" w:after="100" w:afterAutospacing="1" w:line="240" w:lineRule="auto"/>
-    </w:pPr>
-    <w:rPr>
-      <w:rFonts w:ascii="Times" w:hAnsi="Times"/>
-      <w:sz w:val="20"/>
-      <w:szCs w:val="20"/>
-    </w:rPr>
-  </w:style>
-  <w:style w:type="paragraph" w:styleId="HTMLPreformatted">
-    <w:name w:val="HTML Preformatted"/>
-    <w:basedOn w:val="Normal"/>
-    <w:link w:val="HTMLPreformattedChar"/>
-    <w:uiPriority w:val="99"/>
-    <w:semiHidden/>
-    <w:unhideWhenUsed/>
-    <w:rsid w:val="000A2CB5"/>
-    <w:pPr>
-      <w:tabs>
-        <w:tab w:val="left" w:pos="916"/>
-        <w:tab w:val="left" w:pos="1832"/>
-        <w:tab w:val="left" w:pos="2748"/>
-        <w:tab w:val="left" w:pos="3664"/>
-        <w:tab w:val="left" w:pos="4580"/>
-        <w:tab w:val="left" w:pos="5496"/>
-        <w:tab w:val="left" w:pos="6412"/>
-        <w:tab w:val="left" w:pos="7328"/>
-        <w:tab w:val="left" w:pos="8244"/>
-        <w:tab w:val="left" w:pos="9160"/>
-        <w:tab w:val="left" w:pos="10076"/>
-        <w:tab w:val="left" w:pos="10992"/>
-        <w:tab w:val="left" w:pos="11908"/>
-        <w:tab w:val="left" w:pos="12824"/>
-        <w:tab w:val="left" w:pos="13740"/>
-        <w:tab w:val="left" w:pos="14656"/>
-      </w:tabs>
-      <w:spacing w:after="0" w:line="240" w:lineRule="auto"/>
-    </w:pPr>
-    <w:rPr>
-      <w:rFonts w:ascii="Courier" w:hAnsi="Courier" w:cs="Courier"/>
-      <w:sz w:val="20"/>
-      <w:szCs w:val="20"/>
-    </w:rPr>
-  </w:style>
-  <w:style w:type="character" w:customStyle="1" w:styleId="HTMLPreformattedChar">
-    <w:name w:val="HTML Preformatted Char"/>
-    <w:basedOn w:val="DefaultParagraphFont"/>
-    <w:link w:val="HTMLPreformatted"/>
-    <w:uiPriority w:val="99"/>
-    <w:semiHidden/>
-    <w:rsid w:val="000A2CB5"/>
-    <w:rPr>
-      <w:rFonts w:ascii="Courier" w:hAnsi="Courier" w:cs="Courier"/>
-    </w:rPr>
-  </w:style>
-  <w:style w:type="paragraph" w:styleId="BalloonText">
-    <w:name w:val="Balloon Text"/>
-    <w:basedOn w:val="Normal"/>
-    <w:link w:val="BalloonTextChar"/>
-    <w:uiPriority w:val="99"/>
-    <w:semiHidden/>
-    <w:unhideWhenUsed/>
-    <w:rsid w:val="00F52A95"/>
-    <w:pPr>
-      <w:spacing w:after="0" w:line="240" w:lineRule="auto"/>
-    </w:pPr>
-    <w:rPr>
-      <w:rFonts w:ascii="Lucida Grande" w:hAnsi="Lucida Grande" w:cs="Lucida Grande"/>
-      <w:sz w:val="18"/>
-      <w:szCs w:val="18"/>
-    </w:rPr>
-  </w:style>
-  <w:style w:type="character" w:customStyle="1" w:styleId="BalloonTextChar">
-    <w:name w:val="Balloon Text Char"/>
-    <w:basedOn w:val="DefaultParagraphFont"/>
-    <w:link w:val="BalloonText"/>
-    <w:uiPriority w:val="99"/>
-    <w:semiHidden/>
-    <w:rsid w:val="00F52A95"/>
-    <w:rPr>
-      <w:rFonts w:ascii="Lucida Grande" w:hAnsi="Lucida Grande" w:cs="Lucida Grande"/>
-      <w:sz w:val="18"/>
-      <w:szCs w:val="18"/>
-    </w:rPr>
-  </w:style>
-  <w:style w:type="paragraph" w:styleId="ListParagraph">
-    <w:name w:val="List Paragraph"/>
-    <w:basedOn w:val="Normal"/>
-    <w:uiPriority w:val="34"/>
-    <w:qFormat/>
-    <w:rsid w:val="00E859CB"/>
-    <w:pPr>
-      <w:spacing w:after="0" w:line="240" w:lineRule="auto"/>
-      <w:ind w:left="720"/>
-      <w:contextualSpacing/>
-    </w:pPr>
-    <w:rPr>
-      <w:rFonts w:ascii="Times New Roman" w:eastAsia="Times New Roman" w:hAnsi="Times New Roman"/>
-      <w:sz w:val="24"/>
-      <w:szCs w:val="24"/>
-    </w:rPr>
-  </w:style>
-</w:styles>
-</file>
-
-<file path=word/stylesWithEffects.xml><?xml version="1.0" encoding="utf-8"?>
-<w:styles xmlns:wpc="http://schemas.microsoft.com/office/word/2010/wordprocessingCanvas" xmlns:mo="http://schemas.microsoft.com/office/mac/office/2008/main" xmlns:mc="http://schemas.openxmlformats.org/markup-compatibility/2006" xmlns:mv="urn:schemas-microsoft-com:mac:vml" xmlns:o="urn:schemas-microsoft-com:office:office" xmlns:r="http://schemas.openxmlformats.org/officeDocument/2006/relationships" xmlns:m="http://schemas.openxmlformats.org/officeDocument/2006/math" xmlns:v="urn:schemas-microsoft-com:vml" xmlns:wp14="http://schemas.microsoft.com/office/word/2010/wordprocessingDrawing" xmlns:wp="http://schemas.openxmlformats.org/drawingml/2006/wordprocessingDrawing" xmlns:w10="urn:schemas-microsoft-com:office:word" xmlns:w="http://schemas.openxmlformats.org/wordprocessingml/2006/main" xmlns:w14="http://schemas.microsoft.com/office/word/2010/wordml" xmlns:wpg="http://schemas.microsoft.com/office/word/2010/wordprocessingGroup" xmlns:wpi="http://schemas.microsoft.com/office/word/2010/wordprocessingInk" xmlns:wne="http://schemas.microsoft.com/office/word/2006/wordml" xmlns:wps="http://schemas.microsoft.com/office/word/2010/wordprocessingShape" mc:Ignorable="w14 wp14">
-  <w:docDefaults>
-    <w:rPrDefault>
-      <w:rPr>
-        <w:rFonts w:ascii="Calibri" w:eastAsia="Calibri" w:hAnsi="Calibri" w:cs="Times New Roman"/>
-        <w:lang w:val="en-US" w:eastAsia="en-US" w:bidi="ar-SA"/>
-      </w:rPr>
-    </w:rPrDefault>
-    <w:pPrDefault/>
-  </w:docDefaults>
-  <w:latentStyles w:defLockedState="0" w:defUIPriority="99" w:defSemiHidden="1" w:defUnhideWhenUsed="1" w:defQFormat="0" w:count="276">
-    <w:lsdException w:name="Normal" w:semiHidden="0" w:uiPriority="0" w:unhideWhenUsed="0" w:qFormat="1"/>
-    <w:lsdException w:name="heading 1" w:semiHidden="0" w:uiPriority="9" w:unhideWhenUsed="0" w:qFormat="1"/>
-    <w:lsdException w:name="heading 2" w:uiPriority="9" w:qFormat="1"/>
-    <w:lsdException w:name="heading 3" w:uiPriority="9" w:qFormat="1"/>
-    <w:lsdException w:name="heading 4" w:uiPriority="9" w:qFormat="1"/>
-    <w:lsdException w:name="heading 5" w:uiPriority="9" w:qFormat="1"/>
-    <w:lsdException w:name="heading 6" w:uiPriority="9" w:qFormat="1"/>
-    <w:lsdException w:name="heading 7" w:uiPriority="9" w:qFormat="1"/>
-    <w:lsdException w:name="heading 8" w:uiPriority="9" w:qFormat="1"/>
-    <w:lsdException w:name="heading 9" w:uiPriority="9" w:qFormat="1"/>
-    <w:lsdException w:name="toc 1" w:uiPriority="39"/>
-    <w:lsdException w:name="toc 2" w:uiPriority="39"/>
-    <w:lsdException w:name="toc 3" w:uiPriority="39"/>
-    <w:lsdException w:name="toc 4" w:uiPriority="39"/>
-    <w:lsdException w:name="toc 5" w:uiPriority="39"/>
-    <w:lsdException w:name="toc 6" w:uiPriority="39"/>
-    <w:lsdException w:name="toc 7" w:uiPriority="39"/>
-    <w:lsdException w:name="toc 8" w:uiPriority="39"/>
-    <w:lsdException w:name="toc 9" w:uiPriority="39"/>
-    <w:lsdException w:name="caption" w:uiPriority="35" w:qFormat="1"/>
-    <w:lsdException w:name="Title" w:semiHidden="0" w:uiPriority="10" w:unhideWhenUsed="0" w:qFormat="1"/>
-    <w:lsdException w:name="Default Paragraph Font" w:uiPriority="1"/>
-    <w:lsdException w:name="Subtitle" w:semiHidden="0" w:uiPriority="11" w:unhideWhenUsed="0" w:qFormat="1"/>
-    <w:lsdException w:name="Strong" w:semiHidden="0" w:uiPriority="22" w:unhideWhenUsed="0" w:qFormat="1"/>
-    <w:lsdException w:name="Emphasis" w:semiHidden="0" w:uiPriority="20" w:unhideWhenUsed="0" w:qFormat="1"/>
-    <w:lsdException w:name="Table Grid" w:semiHidden="0" w:uiPriority="59" w:unhideWhenUsed="0"/>
-    <w:lsdException w:name="Note Level 1" w:unhideWhenUsed="0"/>
-    <w:lsdException w:name="Note Level 2" w:semiHidden="0" w:uiPriority="1" w:unhideWhenUsed="0" w:qFormat="1"/>
-    <w:lsdException w:name="Note Level 3" w:semiHidden="0" w:uiPriority="60" w:unhideWhenUsed="0"/>
-    <w:lsdException w:name="Note Level 4" w:semiHidden="0" w:uiPriority="61" w:unhideWhenUsed="0"/>
-    <w:lsdException w:name="Note Level 5" w:semiHidden="0" w:uiPriority="62" w:unhideWhenUsed="0"/>
-    <w:lsdException w:name="Note Level 6" w:semiHidden="0" w:uiPriority="63" w:unhideWhenUsed="0"/>
-    <w:lsdException w:name="Note Level 7" w:semiHidden="0" w:uiPriority="64" w:unhideWhenUsed="0"/>
-    <w:lsdException w:name="Note Level 8" w:semiHidden="0" w:uiPriority="65" w:unhideWhenUsed="0"/>
-    <w:lsdException w:name="Note Level 9" w:semiHidden="0" w:uiPriority="66" w:unhideWhenUsed="0"/>
-    <w:lsdException w:name="Placeholder Text" w:semiHidden="0" w:uiPriority="67" w:unhideWhenUsed="0"/>
-    <w:lsdException w:name="No Spacing" w:semiHidden="0" w:uiPriority="68" w:unhideWhenUsed="0"/>
-    <w:lsdException w:name="Light Shading" w:semiHidden="0" w:uiPriority="69" w:unhideWhenUsed="0"/>
-    <w:lsdException w:name="Light List" w:semiHidden="0" w:uiPriority="70" w:unhideWhenUsed="0"/>
-    <w:lsdException w:name="Light Grid" w:semiHidden="0" w:uiPriority="71" w:unhideWhenUsed="0"/>
-    <w:lsdException w:name="Medium Shading 1" w:semiHidden="0" w:uiPriority="72" w:unhideWhenUsed="0"/>
-    <w:lsdException w:name="Medium Shading 2" w:semiHidden="0" w:uiPriority="73" w:unhideWhenUsed="0"/>
-    <w:lsdException w:name="Medium List 1" w:semiHidden="0" w:uiPriority="60" w:unhideWhenUsed="0"/>
-    <w:lsdException w:name="Medium List 2" w:semiHidden="0" w:uiPriority="61" w:unhideWhenUsed="0"/>
-    <w:lsdException w:name="Medium Grid 1" w:semiHidden="0" w:uiPriority="62" w:unhideWhenUsed="0"/>
-    <w:lsdException w:name="Medium Grid 2" w:semiHidden="0" w:uiPriority="63" w:unhideWhenUsed="0"/>
-    <w:lsdException w:name="Medium Grid 3" w:semiHidden="0" w:uiPriority="64" w:unhideWhenUsed="0"/>
-    <w:lsdException w:name="Dark List" w:semiHidden="0" w:uiPriority="65" w:unhideWhenUsed="0"/>
-    <w:lsdException w:name="Colorful Shading" w:unhideWhenUsed="0"/>
-    <w:lsdException w:name="Colorful List" w:semiHidden="0" w:uiPriority="34" w:unhideWhenUsed="0" w:qFormat="1"/>
-    <w:lsdException w:name="Colorful Grid" w:semiHidden="0" w:uiPriority="29" w:unhideWhenUsed="0" w:qFormat="1"/>
-    <w:lsdException w:name="Light Shading Accent 1" w:semiHidden="0" w:uiPriority="30" w:unhideWhenUsed="0" w:qFormat="1"/>
-    <w:lsdException w:name="Light List Accent 1" w:semiHidden="0" w:uiPriority="66" w:unhideWhenUsed="0"/>
-    <w:lsdException w:name="Light Grid Accent 1" w:semiHidden="0" w:uiPriority="67" w:unhideWhenUsed="0"/>
-    <w:lsdException w:name="Medium Shading 1 Accent 1" w:semiHidden="0" w:uiPriority="68" w:unhideWhenUsed="0"/>
-    <w:lsdException w:name="Medium Shading 2 Accent 1" w:semiHidden="0" w:uiPriority="69" w:unhideWhenUsed="0"/>
-    <w:lsdException w:name="Medium List 1 Accent 1" w:semiHidden="0" w:uiPriority="70" w:unhideWhenUsed="0"/>
-    <w:lsdException w:name="Revision" w:semiHidden="0" w:uiPriority="71" w:unhideWhenUsed="0"/>
-    <w:lsdException w:name="List Paragraph" w:semiHidden="0" w:uiPriority="34" w:unhideWhenUsed="0" w:qFormat="1"/>
-    <w:lsdException w:name="Quote" w:semiHidden="0" w:uiPriority="73" w:unhideWhenUsed="0"/>
-    <w:lsdException w:name="Intense Quote" w:semiHidden="0" w:uiPriority="60" w:unhideWhenUsed="0"/>
-    <w:lsdException w:name="Medium List 2 Accent 1" w:semiHidden="0" w:uiPriority="61" w:unhideWhenUsed="0"/>
-    <w:lsdException w:name="Medium Grid 1 Accent 1" w:semiHidden="0" w:uiPriority="62" w:unhideWhenUsed="0"/>
-    <w:lsdException w:name="Medium Grid 2 Accent 1" w:semiHidden="0" w:uiPriority="63" w:unhideWhenUsed="0"/>
-    <w:lsdException w:name="Medium Grid 3 Accent 1" w:semiHidden="0" w:uiPriority="64" w:unhideWhenUsed="0"/>
-    <w:lsdException w:name="Dark List Accent 1" w:semiHidden="0" w:uiPriority="65" w:unhideWhenUsed="0"/>
-    <w:lsdException w:name="Colorful Shading Accent 1" w:semiHidden="0" w:uiPriority="66" w:unhideWhenUsed="0"/>
-    <w:lsdException w:name="Colorful List Accent 1" w:semiHidden="0" w:uiPriority="67" w:unhideWhenUsed="0"/>
-    <w:lsdException w:name="Colorful Grid Accent 1" w:semiHidden="0" w:uiPriority="68" w:unhideWhenUsed="0"/>
-    <w:lsdException w:name="Light Shading Accent 2" w:semiHidden="0" w:uiPriority="69" w:unhideWhenUsed="0"/>
-    <w:lsdException w:name="Light List Accent 2" w:semiHidden="0" w:uiPriority="70" w:unhideWhenUsed="0"/>
-    <w:lsdException w:name="Light Grid Accent 2" w:semiHidden="0" w:uiPriority="71" w:unhideWhenUsed="0"/>
-    <w:lsdException w:name="Medium Shading 1 Accent 2" w:semiHidden="0" w:uiPriority="72" w:unhideWhenUsed="0"/>
-    <w:lsdException w:name="Medium Shading 2 Accent 2" w:semiHidden="0" w:uiPriority="73" w:unhideWhenUsed="0"/>
-    <w:lsdException w:name="Medium List 1 Accent 2" w:semiHidden="0" w:uiPriority="60" w:unhideWhenUsed="0"/>
-    <w:lsdException w:name="Medium List 2 Accent 2" w:semiHidden="0" w:uiPriority="61" w:unhideWhenUsed="0"/>
-    <w:lsdException w:name="Medium Grid 1 Accent 2" w:semiHidden="0" w:uiPriority="62" w:unhideWhenUsed="0"/>
-    <w:lsdException w:name="Medium Grid 2 Accent 2" w:semiHidden="0" w:uiPriority="63" w:unhideWhenUsed="0"/>
-    <w:lsdException w:name="Medium Grid 3 Accent 2" w:semiHidden="0" w:uiPriority="64" w:unhideWhenUsed="0"/>
-    <w:lsdException w:name="Dark List Accent 2" w:semiHidden="0" w:uiPriority="65" w:unhideWhenUsed="0"/>
-    <w:lsdException w:name="Colorful Shading Accent 2" w:semiHidden="0" w:uiPriority="66" w:unhideWhenUsed="0"/>
-    <w:lsdException w:name="Colorful List Accent 2" w:semiHidden="0" w:uiPriority="67" w:unhideWhenUsed="0"/>
-    <w:lsdException w:name="Colorful Grid Accent 2" w:semiHidden="0" w:uiPriority="68" w:unhideWhenUsed="0"/>
-    <w:lsdException w:name="Light Shading Accent 3" w:semiHidden="0" w:uiPriority="69" w:unhideWhenUsed="0"/>
-    <w:lsdException w:name="Light List Accent 3" w:semiHidden="0" w:uiPriority="70" w:unhideWhenUsed="0"/>
-    <w:lsdException w:name="Light Grid Accent 3" w:semiHidden="0" w:uiPriority="71" w:unhideWhenUsed="0"/>
-    <w:lsdException w:name="Medium Shading 1 Accent 3" w:semiHidden="0" w:uiPriority="72" w:unhideWhenUsed="0"/>
-    <w:lsdException w:name="Medium Shading 2 Accent 3" w:semiHidden="0" w:uiPriority="73" w:unhideWhenUsed="0"/>
-    <w:lsdException w:name="Medium List 1 Accent 3" w:semiHidden="0" w:uiPriority="60" w:unhideWhenUsed="0"/>
-    <w:lsdException w:name="Medium List 2 Accent 3" w:semiHidden="0" w:uiPriority="61" w:unhideWhenUsed="0"/>
-    <w:lsdException w:name="Medium Grid 1 Accent 3" w:semiHidden="0" w:uiPriority="62" w:unhideWhenUsed="0"/>
-    <w:lsdException w:name="Medium Grid 2 Accent 3" w:semiHidden="0" w:uiPriority="63" w:unhideWhenUsed="0"/>
-    <w:lsdException w:name="Medium Grid 3 Accent 3" w:semiHidden="0" w:uiPriority="64" w:unhideWhenUsed="0"/>
-    <w:lsdException w:name="Dark List Accent 3" w:semiHidden="0" w:uiPriority="65" w:unhideWhenUsed="0"/>
-    <w:lsdException w:name="Colorful Shading Accent 3" w:semiHidden="0" w:uiPriority="66" w:unhideWhenUsed="0"/>
-    <w:lsdException w:name="Colorful List Accent 3" w:semiHidden="0" w:uiPriority="67" w:unhideWhenUsed="0"/>
-    <w:lsdException w:name="Colorful Grid Accent 3" w:semiHidden="0" w:uiPriority="68" w:unhideWhenUsed="0"/>
-    <w:lsdException w:name="Light Shading Accent 4" w:semiHidden="0" w:uiPriority="69" w:unhideWhenUsed="0"/>
-    <w:lsdException w:name="Light List Accent 4" w:semiHidden="0" w:uiPriority="70" w:unhideWhenUsed="0"/>
-    <w:lsdException w:name="Light Grid Accent 4" w:semiHidden="0" w:uiPriority="71" w:unhideWhenUsed="0"/>
-    <w:lsdException w:name="Medium Shading 1 Accent 4" w:semiHidden="0" w:uiPriority="72" w:unhideWhenUsed="0"/>
-    <w:lsdException w:name="Medium Shading 2 Accent 4" w:semiHidden="0" w:uiPriority="73" w:unhideWhenUsed="0"/>
-    <w:lsdException w:name="Medium List 1 Accent 4" w:semiHidden="0" w:uiPriority="60" w:unhideWhenUsed="0"/>
-    <w:lsdException w:name="Medium List 2 Accent 4" w:semiHidden="0" w:uiPriority="61" w:unhideWhenUsed="0"/>
-    <w:lsdException w:name="Medium Grid 1 Accent 4" w:semiHidden="0" w:uiPriority="62" w:unhideWhenUsed="0"/>
-    <w:lsdException w:name="Medium Grid 2 Accent 4" w:semiHidden="0" w:uiPriority="63" w:unhideWhenUsed="0"/>
-    <w:lsdException w:name="Medium Grid 3 Accent 4" w:semiHidden="0" w:uiPriority="64" w:unhideWhenUsed="0"/>
-    <w:lsdException w:name="Dark List Accent 4" w:semiHidden="0" w:uiPriority="65" w:unhideWhenUsed="0"/>
-    <w:lsdException w:name="Colorful Shading Accent 4" w:semiHidden="0" w:uiPriority="66" w:unhideWhenUsed="0"/>
-    <w:lsdException w:name="Colorful List Accent 4" w:semiHidden="0" w:uiPriority="67" w:unhideWhenUsed="0"/>
-    <w:lsdException w:name="Colorful Grid Accent 4" w:semiHidden="0" w:uiPriority="68" w:unhideWhenUsed="0"/>
-    <w:lsdException w:name="Light Shading Accent 5" w:semiHidden="0" w:uiPriority="69" w:unhideWhenUsed="0"/>
-    <w:lsdException w:name="Light List Accent 5" w:semiHidden="0" w:uiPriority="70" w:unhideWhenUsed="0"/>
-    <w:lsdException w:name="Light Grid Accent 5" w:semiHidden="0" w:uiPriority="71" w:unhideWhenUsed="0"/>
-    <w:lsdException w:name="Medium Shading 1 Accent 5" w:semiHidden="0" w:uiPriority="72" w:unhideWhenUsed="0"/>
-    <w:lsdException w:name="Medium Shading 2 Accent 5" w:semiHidden="0" w:uiPriority="73" w:unhideWhenUsed="0"/>
-    <w:lsdException w:name="Medium List 1 Accent 5" w:semiHidden="0" w:uiPriority="60" w:unhideWhenUsed="0"/>
-    <w:lsdException w:name="Medium List 2 Accent 5" w:semiHidden="0" w:uiPriority="61" w:unhideWhenUsed="0"/>
-    <w:lsdException w:name="Medium Grid 1 Accent 5" w:semiHidden="0" w:uiPriority="62" w:unhideWhenUsed="0"/>
-    <w:lsdException w:name="Medium Grid 2 Accent 5" w:semiHidden="0" w:uiPriority="63" w:unhideWhenUsed="0"/>
-    <w:lsdException w:name="Medium Grid 3 Accent 5" w:semiHidden="0" w:uiPriority="64" w:unhideWhenUsed="0"/>
-    <w:lsdException w:name="Dark List Accent 5" w:semiHidden="0" w:uiPriority="65" w:unhideWhenUsed="0"/>
-    <w:lsdException w:name="Colorful Shading Accent 5" w:semiHidden="0" w:uiPriority="66" w:unhideWhenUsed="0"/>
-    <w:lsdException w:name="Colorful List Accent 5" w:semiHidden="0" w:uiPriority="67" w:unhideWhenUsed="0"/>
-    <w:lsdException w:name="Colorful Grid Accent 5" w:semiHidden="0" w:uiPriority="68" w:unhideWhenUsed="0"/>
-    <w:lsdException w:name="Light Shading Accent 6" w:semiHidden="0" w:uiPriority="69" w:unhideWhenUsed="0"/>
-    <w:lsdException w:name="Light List Accent 6" w:semiHidden="0" w:uiPriority="70" w:unhideWhenUsed="0"/>
-    <w:lsdException w:name="Light Grid Accent 6" w:semiHidden="0" w:uiPriority="71" w:unhideWhenUsed="0"/>
-    <w:lsdException w:name="Medium Shading 1 Accent 6" w:semiHidden="0" w:uiPriority="72" w:unhideWhenUsed="0"/>
-    <w:lsdException w:name="Medium Shading 2 Accent 6" w:semiHidden="0" w:uiPriority="73" w:unhideWhenUsed="0"/>
-    <w:lsdException w:name="Medium List 1 Accent 6" w:semiHidden="0" w:uiPriority="19" w:unhideWhenUsed="0" w:qFormat="1"/>
-    <w:lsdException w:name="Medium List 2 Accent 6" w:semiHidden="0" w:uiPriority="21" w:unhideWhenUsed="0" w:qFormat="1"/>
-    <w:lsdException w:name="Medium Grid 1 Accent 6" w:semiHidden="0" w:uiPriority="31" w:unhideWhenUsed="0" w:qFormat="1"/>
-    <w:lsdException w:name="Medium Grid 2 Accent 6" w:semiHidden="0" w:uiPriority="32" w:unhideWhenUsed="0" w:qFormat="1"/>
-    <w:lsdException w:name="Medium Grid 3 Accent 6" w:semiHidden="0" w:uiPriority="33" w:unhideWhenUsed="0" w:qFormat="1"/>
-    <w:lsdException w:name="Dark List Accent 6" w:uiPriority="37"/>
-    <w:lsdException w:name="Colorful Shading Accent 6" w:uiPriority="39" w:qFormat="1"/>
-    <w:lsdException w:name="Colorful List Accent 6" w:semiHidden="0" w:uiPriority="72" w:unhideWhenUsed="0"/>
-    <w:lsdException w:name="Colorful Grid Accent 6" w:semiHidden="0" w:uiPriority="73" w:unhideWhenUsed="0"/>
-    <w:lsdException w:name="Subtle Emphasis" w:semiHidden="0" w:uiPriority="19" w:unhideWhenUsed="0" w:qFormat="1"/>
-    <w:lsdException w:name="Intense Emphasis" w:semiHidden="0" w:uiPriority="21" w:unhideWhenUsed="0" w:qFormat="1"/>
-    <w:lsdException w:name="Subtle Reference" w:semiHidden="0" w:uiPriority="31" w:unhideWhenUsed="0" w:qFormat="1"/>
-    <w:lsdException w:name="Intense Reference" w:semiHidden="0" w:uiPriority="32" w:unhideWhenUsed="0" w:qFormat="1"/>
-    <w:lsdException w:name="Book Title" w:semiHidden="0" w:uiPriority="33" w:unhideWhenUsed="0" w:qFormat="1"/>
-    <w:lsdException w:name="Bibliography" w:uiPriority="37"/>
-    <w:lsdException w:name="TOC Heading" w:uiPriority="39" w:qFormat="1"/>
+    <w:lsdException w:name="Colorful List Accent 6" w:uiPriority="72"/>
+    <w:lsdException w:name="Colorful Grid Accent 6" w:uiPriority="73"/>
+    <w:lsdException w:name="Subtle Emphasis" w:uiPriority="19" w:qFormat="1"/>
+    <w:lsdException w:name="Intense Emphasis" w:uiPriority="21" w:qFormat="1"/>
+    <w:lsdException w:name="Subtle Reference" w:uiPriority="31" w:qFormat="1"/>
+    <w:lsdException w:name="Intense Reference" w:uiPriority="32" w:qFormat="1"/>
+    <w:lsdException w:name="Book Title" w:uiPriority="33" w:qFormat="1"/>
+    <w:lsdException w:name="Bibliography" w:semiHidden="1" w:uiPriority="37" w:unhideWhenUsed="1"/>
+    <w:lsdException w:name="TOC Heading" w:semiHidden="1" w:uiPriority="39" w:unhideWhenUsed="1" w:qFormat="1"/>
+    <w:lsdException w:name="Grid Table 4" w:uiPriority="49"/>
+    <w:lsdException w:name="Grid Table 5 Dark" w:uiPriority="50"/>
+    <w:lsdException w:name="Grid Table 6 Colorful" w:uiPriority="51"/>
+    <w:lsdException w:name="Grid Table 7 Colorful" w:uiPriority="52"/>
+    <w:lsdException w:name="Grid Table 1 Light Accent 1" w:uiPriority="46"/>
+    <w:lsdException w:name="Grid Table 2 Accent 1" w:uiPriority="47"/>
+    <w:lsdException w:name="Grid Table 3 Accent 1" w:uiPriority="48"/>
+    <w:lsdException w:name="Grid Table 4 Accent 1" w:uiPriority="49"/>
+    <w:lsdException w:name="Grid Table 5 Dark Accent 1" w:uiPriority="50"/>
+    <w:lsdException w:name="Grid Table 6 Colorful Accent 1" w:uiPriority="51"/>
+    <w:lsdException w:name="Grid Table 7 Colorful Accent 1" w:uiPriority="52"/>
+    <w:lsdException w:name="Grid Table 1 Light Accent 2" w:uiPriority="46"/>
+    <w:lsdException w:name="Grid Table 2 Accent 2" w:uiPriority="47"/>
+    <w:lsdException w:name="Grid Table 3 Accent 2" w:uiPriority="48"/>
+    <w:lsdException w:name="Grid Table 4 Accent 2" w:uiPriority="49"/>
+    <w:lsdException w:name="Grid Table 5 Dark Accent 2" w:uiPriority="50"/>
+    <w:lsdException w:name="Grid Table 6 Colorful Accent 2" w:uiPriority="51"/>
+    <w:lsdException w:name="Grid Table 7 Colorful Accent 2" w:uiPriority="52"/>
+    <w:lsdException w:name="Grid Table 1 Light Accent 3" w:uiPriority="46"/>
+    <w:lsdException w:name="Grid Table 2 Accent 3" w:uiPriority="47"/>
+    <w:lsdException w:name="Grid Table 3 Accent 3" w:uiPriority="48"/>
+    <w:lsdException w:name="Grid Table 4 Accent 3" w:uiPriority="49"/>
+    <w:lsdException w:name="Grid Table 5 Dark Accent 3" w:uiPriority="50"/>
+    <w:lsdException w:name="Grid Table 6 Colorful Accent 3" w:uiPriority="51"/>
+    <w:lsdException w:name="Grid Table 7 Colorful Accent 3" w:uiPriority="52"/>
+    <w:lsdException w:name="Grid Table 1 Light Accent 4" w:uiPriority="46"/>
+    <w:lsdException w:name="Grid Table 2 Accent 4" w:uiPriority="47"/>
+    <w:lsdException w:name="Grid Table 3 Accent 4" w:uiPriority="48"/>
+    <w:lsdException w:name="Grid Table 4 Accent 4" w:uiPriority="49"/>
+    <w:lsdException w:name="Grid Table 5 Dark Accent 4" w:uiPriority="50"/>
+    <w:lsdException w:name="Grid Table 6 Colorful Accent 4" w:uiPriority="51"/>
+    <w:lsdException w:name="Grid Table 7 Colorful Accent 4" w:uiPriority="52"/>
+    <w:lsdException w:name="Grid Table 1 Light Accent 5" w:uiPriority="46"/>
+    <w:lsdException w:name="Grid Table 2 Accent 5" w:uiPriority="47"/>
+    <w:lsdException w:name="Grid Table 3 Accent 5" w:uiPriority="48"/>
+    <w:lsdException w:name="Grid Table 4 Accent 5" w:uiPriority="49"/>
+    <w:lsdException w:name="Grid Table 5 Dark Accent 5" w:uiPriority="50"/>
+    <w:lsdException w:name="Grid Table 6 Colorful Accent 5" w:uiPriority="51"/>
+    <w:lsdException w:name="Grid Table 7 Colorful Accent 5" w:uiPriority="52"/>
+    <w:lsdException w:name="Grid Table 1 Light Accent 6" w:uiPriority="46"/>
+    <w:lsdException w:name="Grid Table 2 Accent 6" w:uiPriority="47"/>
+    <w:lsdException w:name="Grid Table 3 Accent 6" w:uiPriority="48"/>
+    <w:lsdException w:name="Grid Table 4 Accent 6" w:uiPriority="49"/>
+    <w:lsdException w:name="Grid Table 5 Dark Accent 6" w:uiPriority="50"/>
+    <w:lsdException w:name="Grid Table 6 Colorful Accent 6" w:uiPriority="51"/>
+    <w:lsdException w:name="Grid Table 7 Colorful Accent 6" w:uiPriority="52"/>
+    <w:lsdException w:name="List Table 1 Light" w:uiPriority="46"/>
+    <w:lsdException w:name="List Table 2" w:uiPriority="47"/>
+    <w:lsdException w:name="List Table 3" w:uiPriority="48"/>
+    <w:lsdException w:name="List Table 4" w:uiPriority="49"/>
+    <w:lsdException w:name="List Table 5 Dark" w:uiPriority="50"/>
+    <w:lsdException w:name="List Table 6 Colorful" w:uiPriority="51"/>
+    <w:lsdException w:name="List Table 7 Colorful" w:uiPriority="52"/>
+    <w:lsdException w:name="List Table 1 Light Accent 1" w:uiPriority="46"/>
+    <w:lsdException w:name="List Table 2 Accent 1" w:uiPriority="47"/>
+    <w:lsdException w:name="List Table 3 Accent 1" w:uiPriority="48"/>
+    <w:lsdException w:name="List Table 4 Accent 1" w:uiPriority="49"/>
+    <w:lsdException w:name="List Table 5 Dark Accent 1" w:uiPriority="50"/>
+    <w:lsdException w:name="List Table 6 Colorful Accent 1" w:uiPriority="51"/>
+    <w:lsdException w:name="List Table 7 Colorful Accent 1" w:uiPriority="52"/>
+    <w:lsdException w:name="List Table 1 Light Accent 2" w:uiPriority="46"/>
+    <w:lsdException w:name="List Table 2 Accent 2" w:uiPriority="47"/>
+    <w:lsdException w:name="List Table 3 Accent 2" w:uiPriority="48"/>
+    <w:lsdException w:name="List Table 4 Accent 2" w:uiPriority="49"/>
+    <w:lsdException w:name="List Table 5 Dark Accent 2" w:uiPriority="50"/>
+    <w:lsdException w:name="List Table 6 Colorful Accent 2" w:uiPriority="51"/>
+    <w:lsdException w:name="List Table 7 Colorful Accent 2" w:uiPriority="52"/>
+    <w:lsdException w:name="List Table 1 Light Accent 3" w:uiPriority="46"/>
+    <w:lsdException w:name="List Table 2 Accent 3" w:uiPriority="47"/>
+    <w:lsdException w:name="List Table 3 Accent 3" w:uiPriority="48"/>
+    <w:lsdException w:name="List Table 4 Accent 3" w:uiPriority="49"/>
+    <w:lsdException w:name="List Table 5 Dark Accent 3" w:uiPriority="50"/>
+    <w:lsdException w:name="List Table 6 Colorful Accent 3" w:uiPriority="51"/>
+    <w:lsdException w:name="List Table 7 Colorful Accent 3" w:uiPriority="52"/>
+    <w:lsdException w:name="List Table 1 Light Accent 4" w:uiPriority="46"/>
+    <w:lsdException w:name="List Table 2 Accent 4" w:uiPriority="47"/>
+    <w:lsdException w:name="List Table 3 Accent 4" w:uiPriority="48"/>
+    <w:lsdException w:name="List Table 4 Accent 4" w:uiPriority="49"/>
+    <w:lsdException w:name="List Table 5 Dark Accent 4" w:uiPriority="50"/>
+    <w:lsdException w:name="List Table 6 Colorful Accent 4" w:uiPriority="51"/>
+    <w:lsdException w:name="List Table 7 Colorful Accent 4" w:uiPriority="52"/>
+    <w:lsdException w:name="List Table 1 Light Accent 5" w:uiPriority="46"/>
+    <w:lsdException w:name="List Table 2 Accent 5" w:uiPriority="47"/>
+    <w:lsdException w:name="List Table 3 Accent 5" w:uiPriority="48"/>
+    <w:lsdException w:name="List Table 4 Accent 5" w:uiPriority="49"/>
+    <w:lsdException w:name="List Table 5 Dark Accent 5" w:uiPriority="50"/>
+    <w:lsdException w:name="List Table 6 Colorful Accent 5" w:uiPriority="51"/>
+    <w:lsdException w:name="List Table 7 Colorful Accent 5" w:uiPriority="52"/>
+    <w:lsdException w:name="List Table 1 Light Accent 6" w:uiPriority="46"/>
+    <w:lsdException w:name="List Table 2 Accent 6" w:uiPriority="47"/>
+    <w:lsdException w:name="List Table 3 Accent 6" w:uiPriority="48"/>
+    <w:lsdException w:name="List Table 4 Accent 6" w:uiPriority="49"/>
+    <w:lsdException w:name="List Table 5 Dark Accent 6" w:uiPriority="50"/>
+    <w:lsdException w:name="List Table 6 Colorful Accent 6" w:uiPriority="51"/>
+    <w:lsdException w:name="List Table 7 Colorful Accent 6" w:uiPriority="52"/>
   </w:latentStyles>
   <w:style w:type="paragraph" w:default="1" w:styleId="Normal">
     <w:name w:val="Normal"/>

</xml_diff>